<commit_message>
Updated component diagram again
</commit_message>
<xml_diff>
--- a/Component Diagram.docx
+++ b/Component Diagram.docx
@@ -11,6 +11,1562 @@
           <w:u w:val="single"/>
         </w:rPr>
       </w:pPr>
+      <w:r>
+        <w:rPr>
+          <w:noProof/>
+        </w:rPr>
+        <mc:AlternateContent>
+          <mc:Choice Requires="wps">
+            <w:drawing>
+              <wp:anchor distT="0" distB="0" distL="114300" distR="114300" simplePos="0" relativeHeight="251804672" behindDoc="0" locked="0" layoutInCell="1" allowOverlap="1" wp14:anchorId="146B5157" wp14:editId="4AAE022D">
+                <wp:simplePos x="0" y="0"/>
+                <wp:positionH relativeFrom="page">
+                  <wp:posOffset>4543425</wp:posOffset>
+                </wp:positionH>
+                <wp:positionV relativeFrom="paragraph">
+                  <wp:posOffset>3028950</wp:posOffset>
+                </wp:positionV>
+                <wp:extent cx="981075" cy="1057275"/>
+                <wp:effectExtent l="0" t="0" r="0" b="9525"/>
+                <wp:wrapNone/>
+                <wp:docPr id="28" name="Text Box 28"/>
+                <wp:cNvGraphicFramePr/>
+                <a:graphic xmlns:a="http://schemas.openxmlformats.org/drawingml/2006/main">
+                  <a:graphicData uri="http://schemas.microsoft.com/office/word/2010/wordprocessingShape">
+                    <wps:wsp>
+                      <wps:cNvSpPr txBox="1"/>
+                      <wps:spPr>
+                        <a:xfrm>
+                          <a:off x="0" y="0"/>
+                          <a:ext cx="981075" cy="1057275"/>
+                        </a:xfrm>
+                        <a:prstGeom prst="rect">
+                          <a:avLst/>
+                        </a:prstGeom>
+                        <a:noFill/>
+                        <a:ln>
+                          <a:noFill/>
+                        </a:ln>
+                      </wps:spPr>
+                      <wps:style>
+                        <a:lnRef idx="0">
+                          <a:scrgbClr r="0" g="0" b="0"/>
+                        </a:lnRef>
+                        <a:fillRef idx="0">
+                          <a:scrgbClr r="0" g="0" b="0"/>
+                        </a:fillRef>
+                        <a:effectRef idx="0">
+                          <a:scrgbClr r="0" g="0" b="0"/>
+                        </a:effectRef>
+                        <a:fontRef idx="minor">
+                          <a:schemeClr val="dk1"/>
+                        </a:fontRef>
+                      </wps:style>
+                      <wps:txbx>
+                        <w:txbxContent>
+                          <w:p>
+                            <w:pPr>
+                              <w:jc w:val="center"/>
+                            </w:pPr>
+                            <w:r>
+                              <w:t>Read from database</w:t>
+                            </w:r>
+                          </w:p>
+                        </w:txbxContent>
+                      </wps:txbx>
+                      <wps:bodyPr rot="0" spcFirstLastPara="0" vertOverflow="overflow" horzOverflow="overflow" vert="horz" wrap="square" lIns="91440" tIns="45720" rIns="91440" bIns="45720" numCol="1" spcCol="0" rtlCol="0" fromWordArt="0" anchor="t" anchorCtr="0" forceAA="0" compatLnSpc="1">
+                        <a:prstTxWarp prst="textNoShape">
+                          <a:avLst/>
+                        </a:prstTxWarp>
+                        <a:noAutofit/>
+                      </wps:bodyPr>
+                    </wps:wsp>
+                  </a:graphicData>
+                </a:graphic>
+                <wp14:sizeRelH relativeFrom="margin">
+                  <wp14:pctWidth>0</wp14:pctWidth>
+                </wp14:sizeRelH>
+                <wp14:sizeRelV relativeFrom="margin">
+                  <wp14:pctHeight>0</wp14:pctHeight>
+                </wp14:sizeRelV>
+              </wp:anchor>
+            </w:drawing>
+          </mc:Choice>
+          <mc:Fallback>
+            <w:pict>
+              <v:shapetype w14:anchorId="146B5157" id="_x0000_t202" coordsize="21600,21600" o:spt="202" path="m,l,21600r21600,l21600,xe">
+                <v:stroke joinstyle="miter"/>
+                <v:path gradientshapeok="t" o:connecttype="rect"/>
+              </v:shapetype>
+              <v:shape id="Text Box 28" o:spid="_x0000_s1026" type="#_x0000_t202" style="position:absolute;margin-left:357.75pt;margin-top:238.5pt;width:77.25pt;height:83.25pt;z-index:251804672;visibility:visible;mso-wrap-style:square;mso-width-percent:0;mso-height-percent:0;mso-wrap-distance-left:9pt;mso-wrap-distance-top:0;mso-wrap-distance-right:9pt;mso-wrap-distance-bottom:0;mso-position-horizontal:absolute;mso-position-horizontal-relative:page;mso-position-vertical:absolute;mso-position-vertical-relative:text;mso-width-percent:0;mso-height-percent:0;mso-width-relative:margin;mso-height-relative:margin;v-text-anchor:top" o:gfxdata="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" filled="f" stroked="f">
+                <v:textbox>
+                  <w:txbxContent>
+                    <w:p>
+                      <w:pPr>
+                        <w:jc w:val="center"/>
+                      </w:pPr>
+                      <w:r>
+                        <w:t>Read from database</w:t>
+                      </w:r>
+                    </w:p>
+                  </w:txbxContent>
+                </v:textbox>
+                <w10:wrap anchorx="page"/>
+              </v:shape>
+            </w:pict>
+          </mc:Fallback>
+        </mc:AlternateContent>
+      </w:r>
+      <w:r>
+        <w:rPr>
+          <w:noProof/>
+        </w:rPr>
+        <mc:AlternateContent>
+          <mc:Choice Requires="wps">
+            <w:drawing>
+              <wp:anchor distT="0" distB="0" distL="114300" distR="114300" simplePos="0" relativeHeight="251802624" behindDoc="0" locked="0" layoutInCell="1" allowOverlap="1" wp14:anchorId="227B6F15" wp14:editId="0737411D">
+                <wp:simplePos x="0" y="0"/>
+                <wp:positionH relativeFrom="rightMargin">
+                  <wp:posOffset>-1892935</wp:posOffset>
+                </wp:positionH>
+                <wp:positionV relativeFrom="paragraph">
+                  <wp:posOffset>2968275</wp:posOffset>
+                </wp:positionV>
+                <wp:extent cx="609600" cy="666750"/>
+                <wp:effectExtent l="0" t="66675" r="0" b="0"/>
+                <wp:wrapNone/>
+                <wp:docPr id="27" name="Arc 27"/>
+                <wp:cNvGraphicFramePr/>
+                <a:graphic xmlns:a="http://schemas.openxmlformats.org/drawingml/2006/main">
+                  <a:graphicData uri="http://schemas.microsoft.com/office/word/2010/wordprocessingShape">
+                    <wps:wsp>
+                      <wps:cNvSpPr/>
+                      <wps:spPr>
+                        <a:xfrm rot="18796710">
+                          <a:off x="0" y="0"/>
+                          <a:ext cx="609600" cy="666750"/>
+                        </a:xfrm>
+                        <a:prstGeom prst="arc">
+                          <a:avLst/>
+                        </a:prstGeom>
+                      </wps:spPr>
+                      <wps:style>
+                        <a:lnRef idx="1">
+                          <a:schemeClr val="dk1"/>
+                        </a:lnRef>
+                        <a:fillRef idx="0">
+                          <a:schemeClr val="dk1"/>
+                        </a:fillRef>
+                        <a:effectRef idx="0">
+                          <a:schemeClr val="dk1"/>
+                        </a:effectRef>
+                        <a:fontRef idx="minor">
+                          <a:schemeClr val="tx1"/>
+                        </a:fontRef>
+                      </wps:style>
+                      <wps:bodyPr rot="0" spcFirstLastPara="0" vertOverflow="overflow" horzOverflow="overflow" vert="horz" wrap="square" lIns="91440" tIns="45720" rIns="91440" bIns="45720" numCol="1" spcCol="0" rtlCol="0" fromWordArt="0" anchor="ctr" anchorCtr="0" forceAA="0" compatLnSpc="1">
+                        <a:prstTxWarp prst="textNoShape">
+                          <a:avLst/>
+                        </a:prstTxWarp>
+                        <a:noAutofit/>
+                      </wps:bodyPr>
+                    </wps:wsp>
+                  </a:graphicData>
+                </a:graphic>
+              </wp:anchor>
+            </w:drawing>
+          </mc:Choice>
+          <mc:Fallback>
+            <w:pict>
+              <v:shape w14:anchorId="03BB7A52" id="Arc 27" o:spid="_x0000_s1026" style="position:absolute;margin-left:-149.05pt;margin-top:233.7pt;width:48pt;height:52.5pt;rotation:-3061940fd;z-index:251802624;visibility:visible;mso-wrap-style:square;mso-wrap-distance-left:9pt;mso-wrap-distance-top:0;mso-wrap-distance-right:9pt;mso-wrap-distance-bottom:0;mso-position-horizontal:absolute;mso-position-horizontal-relative:right-margin-area;mso-position-vertical:absolute;mso-position-vertical-relative:text;v-text-anchor:middle" coordsize="609600,666750" o:gfxdata="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" path="m304800,nsc473136,,609600,149257,609600,333375r-304800,l304800,xem304800,nfc473136,,609600,149257,609600,333375e" filled="f" strokecolor="black [3200]" strokeweight=".5pt">
+                <v:stroke joinstyle="miter"/>
+                <v:path arrowok="t" o:connecttype="custom" o:connectlocs="304800,0;609600,333375" o:connectangles="0,0"/>
+                <w10:wrap anchorx="margin"/>
+              </v:shape>
+            </w:pict>
+          </mc:Fallback>
+        </mc:AlternateContent>
+      </w:r>
+      <w:r>
+        <w:rPr>
+          <w:noProof/>
+        </w:rPr>
+        <mc:AlternateContent>
+          <mc:Choice Requires="wps">
+            <w:drawing>
+              <wp:anchor distT="0" distB="0" distL="114300" distR="114300" simplePos="0" relativeHeight="251800576" behindDoc="0" locked="0" layoutInCell="1" allowOverlap="1" wp14:anchorId="63AA5062" wp14:editId="34CEADF8">
+                <wp:simplePos x="0" y="0"/>
+                <wp:positionH relativeFrom="column">
+                  <wp:posOffset>4105275</wp:posOffset>
+                </wp:positionH>
+                <wp:positionV relativeFrom="paragraph">
+                  <wp:posOffset>2819400</wp:posOffset>
+                </wp:positionV>
+                <wp:extent cx="0" cy="152400"/>
+                <wp:effectExtent l="0" t="0" r="38100" b="19050"/>
+                <wp:wrapNone/>
+                <wp:docPr id="26" name="Straight Connector 26"/>
+                <wp:cNvGraphicFramePr/>
+                <a:graphic xmlns:a="http://schemas.openxmlformats.org/drawingml/2006/main">
+                  <a:graphicData uri="http://schemas.microsoft.com/office/word/2010/wordprocessingShape">
+                    <wps:wsp>
+                      <wps:cNvCnPr/>
+                      <wps:spPr>
+                        <a:xfrm>
+                          <a:off x="0" y="0"/>
+                          <a:ext cx="0" cy="152400"/>
+                        </a:xfrm>
+                        <a:prstGeom prst="line">
+                          <a:avLst/>
+                        </a:prstGeom>
+                      </wps:spPr>
+                      <wps:style>
+                        <a:lnRef idx="1">
+                          <a:schemeClr val="dk1"/>
+                        </a:lnRef>
+                        <a:fillRef idx="0">
+                          <a:schemeClr val="dk1"/>
+                        </a:fillRef>
+                        <a:effectRef idx="0">
+                          <a:schemeClr val="dk1"/>
+                        </a:effectRef>
+                        <a:fontRef idx="minor">
+                          <a:schemeClr val="tx1"/>
+                        </a:fontRef>
+                      </wps:style>
+                      <wps:bodyPr/>
+                    </wps:wsp>
+                  </a:graphicData>
+                </a:graphic>
+              </wp:anchor>
+            </w:drawing>
+          </mc:Choice>
+          <mc:Fallback>
+            <w:pict>
+              <v:line w14:anchorId="366AF7A7" id="Straight Connector 26" o:spid="_x0000_s1026" style="position:absolute;z-index:251800576;visibility:visible;mso-wrap-style:square;mso-wrap-distance-left:9pt;mso-wrap-distance-top:0;mso-wrap-distance-right:9pt;mso-wrap-distance-bottom:0;mso-position-horizontal:absolute;mso-position-horizontal-relative:text;mso-position-vertical:absolute;mso-position-vertical-relative:text" from="323.25pt,222pt" to="323.25pt,234pt" o:gfxdata="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" strokecolor="black [3200]" strokeweight=".5pt">
+                <v:stroke joinstyle="miter"/>
+              </v:line>
+            </w:pict>
+          </mc:Fallback>
+        </mc:AlternateContent>
+      </w:r>
+      <w:r>
+        <w:rPr>
+          <w:noProof/>
+        </w:rPr>
+        <mc:AlternateContent>
+          <mc:Choice Requires="wps">
+            <w:drawing>
+              <wp:anchor distT="0" distB="0" distL="114300" distR="114300" simplePos="0" relativeHeight="251797504" behindDoc="0" locked="0" layoutInCell="1" allowOverlap="1" wp14:anchorId="72E6350C" wp14:editId="6FE2B471">
+                <wp:simplePos x="0" y="0"/>
+                <wp:positionH relativeFrom="column">
+                  <wp:posOffset>2924175</wp:posOffset>
+                </wp:positionH>
+                <wp:positionV relativeFrom="paragraph">
+                  <wp:posOffset>2552065</wp:posOffset>
+                </wp:positionV>
+                <wp:extent cx="1190625" cy="257175"/>
+                <wp:effectExtent l="0" t="0" r="9525" b="28575"/>
+                <wp:wrapNone/>
+                <wp:docPr id="21" name="Connector: Elbow 21"/>
+                <wp:cNvGraphicFramePr/>
+                <a:graphic xmlns:a="http://schemas.openxmlformats.org/drawingml/2006/main">
+                  <a:graphicData uri="http://schemas.microsoft.com/office/word/2010/wordprocessingShape">
+                    <wps:wsp>
+                      <wps:cNvCnPr/>
+                      <wps:spPr>
+                        <a:xfrm>
+                          <a:off x="0" y="0"/>
+                          <a:ext cx="1190625" cy="257175"/>
+                        </a:xfrm>
+                        <a:prstGeom prst="bentConnector3">
+                          <a:avLst>
+                            <a:gd name="adj1" fmla="val 1124"/>
+                          </a:avLst>
+                        </a:prstGeom>
+                      </wps:spPr>
+                      <wps:style>
+                        <a:lnRef idx="1">
+                          <a:schemeClr val="dk1"/>
+                        </a:lnRef>
+                        <a:fillRef idx="0">
+                          <a:schemeClr val="dk1"/>
+                        </a:fillRef>
+                        <a:effectRef idx="0">
+                          <a:schemeClr val="dk1"/>
+                        </a:effectRef>
+                        <a:fontRef idx="minor">
+                          <a:schemeClr val="tx1"/>
+                        </a:fontRef>
+                      </wps:style>
+                      <wps:bodyPr/>
+                    </wps:wsp>
+                  </a:graphicData>
+                </a:graphic>
+                <wp14:sizeRelH relativeFrom="margin">
+                  <wp14:pctWidth>0</wp14:pctWidth>
+                </wp14:sizeRelH>
+                <wp14:sizeRelV relativeFrom="margin">
+                  <wp14:pctHeight>0</wp14:pctHeight>
+                </wp14:sizeRelV>
+              </wp:anchor>
+            </w:drawing>
+          </mc:Choice>
+          <mc:Fallback>
+            <w:pict>
+              <v:shapetype w14:anchorId="315D7F8E" id="_x0000_t34" coordsize="21600,21600" o:spt="34" o:oned="t" adj="10800" path="m,l@0,0@0,21600,21600,21600e" filled="f">
+                <v:stroke joinstyle="miter"/>
+                <v:formulas>
+                  <v:f eqn="val #0"/>
+                </v:formulas>
+                <v:path arrowok="t" fillok="f" o:connecttype="none"/>
+                <v:handles>
+                  <v:h position="#0,center"/>
+                </v:handles>
+                <o:lock v:ext="edit" shapetype="t"/>
+              </v:shapetype>
+              <v:shape id="Connector: Elbow 21" o:spid="_x0000_s1026" type="#_x0000_t34" style="position:absolute;margin-left:230.25pt;margin-top:200.95pt;width:93.75pt;height:20.25pt;z-index:251797504;visibility:visible;mso-wrap-style:square;mso-width-percent:0;mso-height-percent:0;mso-wrap-distance-left:9pt;mso-wrap-distance-top:0;mso-wrap-distance-right:9pt;mso-wrap-distance-bottom:0;mso-position-horizontal:absolute;mso-position-horizontal-relative:text;mso-position-vertical:absolute;mso-position-vertical-relative:text;mso-width-percent:0;mso-height-percent:0;mso-width-relative:margin;mso-height-relative:margin" o:gfxdata="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" adj="243" strokecolor="black [3200]" strokeweight=".5pt"/>
+            </w:pict>
+          </mc:Fallback>
+        </mc:AlternateContent>
+      </w:r>
+      <w:r>
+        <w:rPr>
+          <w:noProof/>
+        </w:rPr>
+        <mc:AlternateContent>
+          <mc:Choice Requires="wps">
+            <w:drawing>
+              <wp:anchor distT="0" distB="0" distL="114300" distR="114300" simplePos="0" relativeHeight="251799552" behindDoc="0" locked="0" layoutInCell="1" allowOverlap="1" wp14:anchorId="78E37E9B" wp14:editId="32A89E19">
+                <wp:simplePos x="0" y="0"/>
+                <wp:positionH relativeFrom="column">
+                  <wp:posOffset>4095750</wp:posOffset>
+                </wp:positionH>
+                <wp:positionV relativeFrom="paragraph">
+                  <wp:posOffset>2543175</wp:posOffset>
+                </wp:positionV>
+                <wp:extent cx="1104900" cy="266700"/>
+                <wp:effectExtent l="0" t="0" r="38100" b="19050"/>
+                <wp:wrapNone/>
+                <wp:docPr id="22" name="Connector: Elbow 22"/>
+                <wp:cNvGraphicFramePr/>
+                <a:graphic xmlns:a="http://schemas.openxmlformats.org/drawingml/2006/main">
+                  <a:graphicData uri="http://schemas.microsoft.com/office/word/2010/wordprocessingShape">
+                    <wps:wsp>
+                      <wps:cNvCnPr/>
+                      <wps:spPr>
+                        <a:xfrm flipH="1">
+                          <a:off x="0" y="0"/>
+                          <a:ext cx="1104900" cy="266700"/>
+                        </a:xfrm>
+                        <a:prstGeom prst="bentConnector3">
+                          <a:avLst>
+                            <a:gd name="adj1" fmla="val -1462"/>
+                          </a:avLst>
+                        </a:prstGeom>
+                      </wps:spPr>
+                      <wps:style>
+                        <a:lnRef idx="1">
+                          <a:schemeClr val="dk1"/>
+                        </a:lnRef>
+                        <a:fillRef idx="0">
+                          <a:schemeClr val="dk1"/>
+                        </a:fillRef>
+                        <a:effectRef idx="0">
+                          <a:schemeClr val="dk1"/>
+                        </a:effectRef>
+                        <a:fontRef idx="minor">
+                          <a:schemeClr val="tx1"/>
+                        </a:fontRef>
+                      </wps:style>
+                      <wps:bodyPr/>
+                    </wps:wsp>
+                  </a:graphicData>
+                </a:graphic>
+                <wp14:sizeRelH relativeFrom="margin">
+                  <wp14:pctWidth>0</wp14:pctWidth>
+                </wp14:sizeRelH>
+                <wp14:sizeRelV relativeFrom="margin">
+                  <wp14:pctHeight>0</wp14:pctHeight>
+                </wp14:sizeRelV>
+              </wp:anchor>
+            </w:drawing>
+          </mc:Choice>
+          <mc:Fallback>
+            <w:pict>
+              <v:shape w14:anchorId="43AC24D7" id="Connector: Elbow 22" o:spid="_x0000_s1026" type="#_x0000_t34" style="position:absolute;margin-left:322.5pt;margin-top:200.25pt;width:87pt;height:21pt;flip:x;z-index:251799552;visibility:visible;mso-wrap-style:square;mso-width-percent:0;mso-height-percent:0;mso-wrap-distance-left:9pt;mso-wrap-distance-top:0;mso-wrap-distance-right:9pt;mso-wrap-distance-bottom:0;mso-position-horizontal:absolute;mso-position-horizontal-relative:text;mso-position-vertical:absolute;mso-position-vertical-relative:text;mso-width-percent:0;mso-height-percent:0;mso-width-relative:margin;mso-height-relative:margin" o:gfxdata="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" adj="-316" strokecolor="black [3200]" strokeweight=".5pt"/>
+            </w:pict>
+          </mc:Fallback>
+        </mc:AlternateContent>
+      </w:r>
+      <w:r>
+        <w:rPr>
+          <w:noProof/>
+        </w:rPr>
+        <mc:AlternateContent>
+          <mc:Choice Requires="wps">
+            <w:drawing>
+              <wp:anchor distT="0" distB="0" distL="114300" distR="114300" simplePos="0" relativeHeight="251796480" behindDoc="0" locked="0" layoutInCell="1" allowOverlap="1" wp14:anchorId="03A3D976" wp14:editId="1A215DDF">
+                <wp:simplePos x="0" y="0"/>
+                <wp:positionH relativeFrom="margin">
+                  <wp:posOffset>4683760</wp:posOffset>
+                </wp:positionH>
+                <wp:positionV relativeFrom="paragraph">
+                  <wp:posOffset>-304800</wp:posOffset>
+                </wp:positionV>
+                <wp:extent cx="981075" cy="1057275"/>
+                <wp:effectExtent l="0" t="0" r="0" b="9525"/>
+                <wp:wrapNone/>
+                <wp:docPr id="20" name="Text Box 20"/>
+                <wp:cNvGraphicFramePr/>
+                <a:graphic xmlns:a="http://schemas.openxmlformats.org/drawingml/2006/main">
+                  <a:graphicData uri="http://schemas.microsoft.com/office/word/2010/wordprocessingShape">
+                    <wps:wsp>
+                      <wps:cNvSpPr txBox="1"/>
+                      <wps:spPr>
+                        <a:xfrm>
+                          <a:off x="0" y="0"/>
+                          <a:ext cx="981075" cy="1057275"/>
+                        </a:xfrm>
+                        <a:prstGeom prst="rect">
+                          <a:avLst/>
+                        </a:prstGeom>
+                        <a:noFill/>
+                        <a:ln>
+                          <a:noFill/>
+                        </a:ln>
+                      </wps:spPr>
+                      <wps:style>
+                        <a:lnRef idx="0">
+                          <a:scrgbClr r="0" g="0" b="0"/>
+                        </a:lnRef>
+                        <a:fillRef idx="0">
+                          <a:scrgbClr r="0" g="0" b="0"/>
+                        </a:fillRef>
+                        <a:effectRef idx="0">
+                          <a:scrgbClr r="0" g="0" b="0"/>
+                        </a:effectRef>
+                        <a:fontRef idx="minor">
+                          <a:schemeClr val="dk1"/>
+                        </a:fontRef>
+                      </wps:style>
+                      <wps:txbx>
+                        <w:txbxContent>
+                          <w:p>
+                            <w:pPr>
+                              <w:jc w:val="center"/>
+                            </w:pPr>
+                            <w:r>
+                              <w:t>Read from database</w:t>
+                            </w:r>
+                          </w:p>
+                        </w:txbxContent>
+                      </wps:txbx>
+                      <wps:bodyPr rot="0" spcFirstLastPara="0" vertOverflow="overflow" horzOverflow="overflow" vert="horz" wrap="square" lIns="91440" tIns="45720" rIns="91440" bIns="45720" numCol="1" spcCol="0" rtlCol="0" fromWordArt="0" anchor="t" anchorCtr="0" forceAA="0" compatLnSpc="1">
+                        <a:prstTxWarp prst="textNoShape">
+                          <a:avLst/>
+                        </a:prstTxWarp>
+                        <a:noAutofit/>
+                      </wps:bodyPr>
+                    </wps:wsp>
+                  </a:graphicData>
+                </a:graphic>
+                <wp14:sizeRelH relativeFrom="margin">
+                  <wp14:pctWidth>0</wp14:pctWidth>
+                </wp14:sizeRelH>
+                <wp14:sizeRelV relativeFrom="margin">
+                  <wp14:pctHeight>0</wp14:pctHeight>
+                </wp14:sizeRelV>
+              </wp:anchor>
+            </w:drawing>
+          </mc:Choice>
+          <mc:Fallback>
+            <w:pict>
+              <v:shape w14:anchorId="03A3D976" id="Text Box 20" o:spid="_x0000_s1027" type="#_x0000_t202" style="position:absolute;margin-left:368.8pt;margin-top:-24pt;width:77.25pt;height:83.25pt;z-index:251796480;visibility:visible;mso-wrap-style:square;mso-width-percent:0;mso-height-percent:0;mso-wrap-distance-left:9pt;mso-wrap-distance-top:0;mso-wrap-distance-right:9pt;mso-wrap-distance-bottom:0;mso-position-horizontal:absolute;mso-position-horizontal-relative:margin;mso-position-vertical:absolute;mso-position-vertical-relative:text;mso-width-percent:0;mso-height-percent:0;mso-width-relative:margin;mso-height-relative:margin;v-text-anchor:top" o:gfxdata="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" filled="f" stroked="f">
+                <v:textbox>
+                  <w:txbxContent>
+                    <w:p>
+                      <w:pPr>
+                        <w:jc w:val="center"/>
+                      </w:pPr>
+                      <w:r>
+                        <w:t>Read from database</w:t>
+                      </w:r>
+                    </w:p>
+                  </w:txbxContent>
+                </v:textbox>
+                <w10:wrap anchorx="margin"/>
+              </v:shape>
+            </w:pict>
+          </mc:Fallback>
+        </mc:AlternateContent>
+      </w:r>
+      <w:r>
+        <w:rPr>
+          <w:noProof/>
+        </w:rPr>
+        <mc:AlternateContent>
+          <mc:Choice Requires="wps">
+            <w:drawing>
+              <wp:anchor distT="0" distB="0" distL="114300" distR="114300" simplePos="0" relativeHeight="251794432" behindDoc="0" locked="0" layoutInCell="1" allowOverlap="1" wp14:anchorId="51D8DE98" wp14:editId="511DFA84">
+                <wp:simplePos x="0" y="0"/>
+                <wp:positionH relativeFrom="rightMargin">
+                  <wp:posOffset>-873760</wp:posOffset>
+                </wp:positionH>
+                <wp:positionV relativeFrom="paragraph">
+                  <wp:posOffset>-447675</wp:posOffset>
+                </wp:positionV>
+                <wp:extent cx="609600" cy="666750"/>
+                <wp:effectExtent l="0" t="0" r="0" b="66675"/>
+                <wp:wrapNone/>
+                <wp:docPr id="19" name="Arc 19"/>
+                <wp:cNvGraphicFramePr/>
+                <a:graphic xmlns:a="http://schemas.openxmlformats.org/drawingml/2006/main">
+                  <a:graphicData uri="http://schemas.microsoft.com/office/word/2010/wordprocessingShape">
+                    <wps:wsp>
+                      <wps:cNvSpPr/>
+                      <wps:spPr>
+                        <a:xfrm rot="7956895">
+                          <a:off x="0" y="0"/>
+                          <a:ext cx="609600" cy="666750"/>
+                        </a:xfrm>
+                        <a:prstGeom prst="arc">
+                          <a:avLst/>
+                        </a:prstGeom>
+                      </wps:spPr>
+                      <wps:style>
+                        <a:lnRef idx="1">
+                          <a:schemeClr val="dk1"/>
+                        </a:lnRef>
+                        <a:fillRef idx="0">
+                          <a:schemeClr val="dk1"/>
+                        </a:fillRef>
+                        <a:effectRef idx="0">
+                          <a:schemeClr val="dk1"/>
+                        </a:effectRef>
+                        <a:fontRef idx="minor">
+                          <a:schemeClr val="tx1"/>
+                        </a:fontRef>
+                      </wps:style>
+                      <wps:bodyPr rot="0" spcFirstLastPara="0" vertOverflow="overflow" horzOverflow="overflow" vert="horz" wrap="square" lIns="91440" tIns="45720" rIns="91440" bIns="45720" numCol="1" spcCol="0" rtlCol="0" fromWordArt="0" anchor="ctr" anchorCtr="0" forceAA="0" compatLnSpc="1">
+                        <a:prstTxWarp prst="textNoShape">
+                          <a:avLst/>
+                        </a:prstTxWarp>
+                        <a:noAutofit/>
+                      </wps:bodyPr>
+                    </wps:wsp>
+                  </a:graphicData>
+                </a:graphic>
+              </wp:anchor>
+            </w:drawing>
+          </mc:Choice>
+          <mc:Fallback>
+            <w:pict>
+              <v:shape w14:anchorId="7B2C4181" id="Arc 19" o:spid="_x0000_s1026" style="position:absolute;margin-left:-68.8pt;margin-top:-35.25pt;width:48pt;height:52.5pt;rotation:8691051fd;z-index:251794432;visibility:visible;mso-wrap-style:square;mso-wrap-distance-left:9pt;mso-wrap-distance-top:0;mso-wrap-distance-right:9pt;mso-wrap-distance-bottom:0;mso-position-horizontal:absolute;mso-position-horizontal-relative:right-margin-area;mso-position-vertical:absolute;mso-position-vertical-relative:text;v-text-anchor:middle" coordsize="609600,666750" o:gfxdata="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" path="m304800,nsc473136,,609600,149257,609600,333375r-304800,l304800,xem304800,nfc473136,,609600,149257,609600,333375e" filled="f" strokecolor="black [3200]" strokeweight=".5pt">
+                <v:stroke joinstyle="miter"/>
+                <v:path arrowok="t" o:connecttype="custom" o:connectlocs="304800,0;609600,333375" o:connectangles="0,0"/>
+                <w10:wrap anchorx="margin"/>
+              </v:shape>
+            </w:pict>
+          </mc:Fallback>
+        </mc:AlternateContent>
+      </w:r>
+      <w:r>
+        <w:rPr>
+          <w:noProof/>
+        </w:rPr>
+        <mc:AlternateContent>
+          <mc:Choice Requires="wps">
+            <w:drawing>
+              <wp:anchor distT="0" distB="0" distL="114300" distR="114300" simplePos="0" relativeHeight="251792384" behindDoc="0" locked="0" layoutInCell="1" allowOverlap="1" wp14:anchorId="7CD17B32" wp14:editId="6F6C5242">
+                <wp:simplePos x="0" y="0"/>
+                <wp:positionH relativeFrom="column">
+                  <wp:posOffset>5203190</wp:posOffset>
+                </wp:positionH>
+                <wp:positionV relativeFrom="paragraph">
+                  <wp:posOffset>190500</wp:posOffset>
+                </wp:positionV>
+                <wp:extent cx="0" cy="457200"/>
+                <wp:effectExtent l="0" t="0" r="38100" b="19050"/>
+                <wp:wrapNone/>
+                <wp:docPr id="18" name="Straight Connector 18"/>
+                <wp:cNvGraphicFramePr/>
+                <a:graphic xmlns:a="http://schemas.openxmlformats.org/drawingml/2006/main">
+                  <a:graphicData uri="http://schemas.microsoft.com/office/word/2010/wordprocessingShape">
+                    <wps:wsp>
+                      <wps:cNvCnPr/>
+                      <wps:spPr>
+                        <a:xfrm flipV="1">
+                          <a:off x="0" y="0"/>
+                          <a:ext cx="0" cy="457200"/>
+                        </a:xfrm>
+                        <a:prstGeom prst="line">
+                          <a:avLst/>
+                        </a:prstGeom>
+                      </wps:spPr>
+                      <wps:style>
+                        <a:lnRef idx="1">
+                          <a:schemeClr val="dk1"/>
+                        </a:lnRef>
+                        <a:fillRef idx="0">
+                          <a:schemeClr val="dk1"/>
+                        </a:fillRef>
+                        <a:effectRef idx="0">
+                          <a:schemeClr val="dk1"/>
+                        </a:effectRef>
+                        <a:fontRef idx="minor">
+                          <a:schemeClr val="tx1"/>
+                        </a:fontRef>
+                      </wps:style>
+                      <wps:bodyPr/>
+                    </wps:wsp>
+                  </a:graphicData>
+                </a:graphic>
+              </wp:anchor>
+            </w:drawing>
+          </mc:Choice>
+          <mc:Fallback>
+            <w:pict>
+              <v:line w14:anchorId="560E4489" id="Straight Connector 18" o:spid="_x0000_s1026" style="position:absolute;flip:y;z-index:251792384;visibility:visible;mso-wrap-style:square;mso-wrap-distance-left:9pt;mso-wrap-distance-top:0;mso-wrap-distance-right:9pt;mso-wrap-distance-bottom:0;mso-position-horizontal:absolute;mso-position-horizontal-relative:text;mso-position-vertical:absolute;mso-position-vertical-relative:text" from="409.7pt,15pt" to="409.7pt,51pt" o:gfxdata="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" strokecolor="black [3200]" strokeweight=".5pt">
+                <v:stroke joinstyle="miter"/>
+              </v:line>
+            </w:pict>
+          </mc:Fallback>
+        </mc:AlternateContent>
+      </w:r>
+      <w:r>
+        <w:rPr>
+          <w:noProof/>
+        </w:rPr>
+        <mc:AlternateContent>
+          <mc:Choice Requires="wps">
+            <w:drawing>
+              <wp:anchor distT="0" distB="0" distL="114300" distR="114300" simplePos="0" relativeHeight="251791360" behindDoc="0" locked="0" layoutInCell="1" allowOverlap="1" wp14:anchorId="30138524" wp14:editId="6BF4EFD4">
+                <wp:simplePos x="0" y="0"/>
+                <wp:positionH relativeFrom="column">
+                  <wp:posOffset>2946401</wp:posOffset>
+                </wp:positionH>
+                <wp:positionV relativeFrom="paragraph">
+                  <wp:posOffset>409575</wp:posOffset>
+                </wp:positionV>
+                <wp:extent cx="0" cy="257175"/>
+                <wp:effectExtent l="0" t="0" r="38100" b="9525"/>
+                <wp:wrapNone/>
+                <wp:docPr id="16" name="Straight Connector 16"/>
+                <wp:cNvGraphicFramePr/>
+                <a:graphic xmlns:a="http://schemas.openxmlformats.org/drawingml/2006/main">
+                  <a:graphicData uri="http://schemas.microsoft.com/office/word/2010/wordprocessingShape">
+                    <wps:wsp>
+                      <wps:cNvCnPr/>
+                      <wps:spPr>
+                        <a:xfrm flipV="1">
+                          <a:off x="0" y="0"/>
+                          <a:ext cx="0" cy="257175"/>
+                        </a:xfrm>
+                        <a:prstGeom prst="line">
+                          <a:avLst/>
+                        </a:prstGeom>
+                      </wps:spPr>
+                      <wps:style>
+                        <a:lnRef idx="1">
+                          <a:schemeClr val="dk1"/>
+                        </a:lnRef>
+                        <a:fillRef idx="0">
+                          <a:schemeClr val="dk1"/>
+                        </a:fillRef>
+                        <a:effectRef idx="0">
+                          <a:schemeClr val="dk1"/>
+                        </a:effectRef>
+                        <a:fontRef idx="minor">
+                          <a:schemeClr val="tx1"/>
+                        </a:fontRef>
+                      </wps:style>
+                      <wps:bodyPr/>
+                    </wps:wsp>
+                  </a:graphicData>
+                </a:graphic>
+              </wp:anchor>
+            </w:drawing>
+          </mc:Choice>
+          <mc:Fallback>
+            <w:pict>
+              <v:line w14:anchorId="6E0BEBF0" id="Straight Connector 16" o:spid="_x0000_s1026" style="position:absolute;flip:y;z-index:251791360;visibility:visible;mso-wrap-style:square;mso-wrap-distance-left:9pt;mso-wrap-distance-top:0;mso-wrap-distance-right:9pt;mso-wrap-distance-bottom:0;mso-position-horizontal:absolute;mso-position-horizontal-relative:text;mso-position-vertical:absolute;mso-position-vertical-relative:text" from="232pt,32.25pt" to="232pt,52.5pt" o:gfxdata="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" strokecolor="black [3200]" strokeweight=".5pt">
+                <v:stroke joinstyle="miter"/>
+              </v:line>
+            </w:pict>
+          </mc:Fallback>
+        </mc:AlternateContent>
+      </w:r>
+      <w:r>
+        <w:rPr>
+          <w:noProof/>
+        </w:rPr>
+        <mc:AlternateContent>
+          <mc:Choice Requires="wps">
+            <w:drawing>
+              <wp:anchor distT="0" distB="0" distL="114300" distR="114300" simplePos="0" relativeHeight="251790336" behindDoc="0" locked="0" layoutInCell="1" allowOverlap="1" wp14:anchorId="52D0D22A" wp14:editId="29A01C0B">
+                <wp:simplePos x="0" y="0"/>
+                <wp:positionH relativeFrom="column">
+                  <wp:posOffset>638175</wp:posOffset>
+                </wp:positionH>
+                <wp:positionV relativeFrom="paragraph">
+                  <wp:posOffset>409574</wp:posOffset>
+                </wp:positionV>
+                <wp:extent cx="4565015" cy="247650"/>
+                <wp:effectExtent l="0" t="0" r="26035" b="19050"/>
+                <wp:wrapNone/>
+                <wp:docPr id="15" name="Connector: Elbow 15"/>
+                <wp:cNvGraphicFramePr/>
+                <a:graphic xmlns:a="http://schemas.openxmlformats.org/drawingml/2006/main">
+                  <a:graphicData uri="http://schemas.microsoft.com/office/word/2010/wordprocessingShape">
+                    <wps:wsp>
+                      <wps:cNvCnPr/>
+                      <wps:spPr>
+                        <a:xfrm flipV="1">
+                          <a:off x="0" y="0"/>
+                          <a:ext cx="4565015" cy="247650"/>
+                        </a:xfrm>
+                        <a:prstGeom prst="bentConnector3">
+                          <a:avLst>
+                            <a:gd name="adj1" fmla="val 82"/>
+                          </a:avLst>
+                        </a:prstGeom>
+                      </wps:spPr>
+                      <wps:style>
+                        <a:lnRef idx="1">
+                          <a:schemeClr val="dk1"/>
+                        </a:lnRef>
+                        <a:fillRef idx="0">
+                          <a:schemeClr val="dk1"/>
+                        </a:fillRef>
+                        <a:effectRef idx="0">
+                          <a:schemeClr val="dk1"/>
+                        </a:effectRef>
+                        <a:fontRef idx="minor">
+                          <a:schemeClr val="tx1"/>
+                        </a:fontRef>
+                      </wps:style>
+                      <wps:bodyPr/>
+                    </wps:wsp>
+                  </a:graphicData>
+                </a:graphic>
+                <wp14:sizeRelH relativeFrom="margin">
+                  <wp14:pctWidth>0</wp14:pctWidth>
+                </wp14:sizeRelH>
+                <wp14:sizeRelV relativeFrom="margin">
+                  <wp14:pctHeight>0</wp14:pctHeight>
+                </wp14:sizeRelV>
+              </wp:anchor>
+            </w:drawing>
+          </mc:Choice>
+          <mc:Fallback>
+            <w:pict>
+              <v:shape w14:anchorId="78AECC75" id="Connector: Elbow 15" o:spid="_x0000_s1026" type="#_x0000_t34" style="position:absolute;margin-left:50.25pt;margin-top:32.25pt;width:359.45pt;height:19.5pt;flip:y;z-index:251790336;visibility:visible;mso-wrap-style:square;mso-width-percent:0;mso-height-percent:0;mso-wrap-distance-left:9pt;mso-wrap-distance-top:0;mso-wrap-distance-right:9pt;mso-wrap-distance-bottom:0;mso-position-horizontal:absolute;mso-position-horizontal-relative:text;mso-position-vertical:absolute;mso-position-vertical-relative:text;mso-width-percent:0;mso-height-percent:0;mso-width-relative:margin;mso-height-relative:margin" o:gfxdata="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" adj="18" strokecolor="black [3200]" strokeweight=".5pt"/>
+            </w:pict>
+          </mc:Fallback>
+        </mc:AlternateContent>
+      </w:r>
+      <w:r>
+        <w:rPr>
+          <w:noProof/>
+        </w:rPr>
+        <mc:AlternateContent>
+          <mc:Choice Requires="wps">
+            <w:drawing>
+              <wp:anchor distT="0" distB="0" distL="114300" distR="114300" simplePos="0" relativeHeight="251744256" behindDoc="0" locked="0" layoutInCell="1" allowOverlap="1" wp14:anchorId="595B455C" wp14:editId="1E8B62C4">
+                <wp:simplePos x="0" y="0"/>
+                <wp:positionH relativeFrom="margin">
+                  <wp:posOffset>4638675</wp:posOffset>
+                </wp:positionH>
+                <wp:positionV relativeFrom="paragraph">
+                  <wp:posOffset>648335</wp:posOffset>
+                </wp:positionV>
+                <wp:extent cx="1198245" cy="296545"/>
+                <wp:effectExtent l="0" t="0" r="20955" b="27305"/>
+                <wp:wrapNone/>
+                <wp:docPr id="40" name="Text Box 40"/>
+                <wp:cNvGraphicFramePr/>
+                <a:graphic xmlns:a="http://schemas.openxmlformats.org/drawingml/2006/main">
+                  <a:graphicData uri="http://schemas.microsoft.com/office/word/2010/wordprocessingShape">
+                    <wps:wsp>
+                      <wps:cNvSpPr txBox="1"/>
+                      <wps:spPr>
+                        <a:xfrm>
+                          <a:off x="0" y="0"/>
+                          <a:ext cx="1198245" cy="296545"/>
+                        </a:xfrm>
+                        <a:prstGeom prst="rect">
+                          <a:avLst/>
+                        </a:prstGeom>
+                        <a:solidFill>
+                          <a:schemeClr val="lt1"/>
+                        </a:solidFill>
+                        <a:ln w="6350">
+                          <a:solidFill>
+                            <a:prstClr val="black"/>
+                          </a:solidFill>
+                        </a:ln>
+                      </wps:spPr>
+                      <wps:txbx>
+                        <w:txbxContent>
+                          <w:p>
+                            <w:pPr>
+                              <w:jc w:val="center"/>
+                            </w:pPr>
+                            <w:r>
+                              <w:t>Stores</w:t>
+                            </w:r>
+                          </w:p>
+                        </w:txbxContent>
+                      </wps:txbx>
+                      <wps:bodyPr rot="0" spcFirstLastPara="0" vertOverflow="overflow" horzOverflow="overflow" vert="horz" wrap="square" lIns="91440" tIns="45720" rIns="91440" bIns="45720" numCol="1" spcCol="0" rtlCol="0" fromWordArt="0" anchor="t" anchorCtr="0" forceAA="0" compatLnSpc="1">
+                        <a:prstTxWarp prst="textNoShape">
+                          <a:avLst/>
+                        </a:prstTxWarp>
+                        <a:noAutofit/>
+                      </wps:bodyPr>
+                    </wps:wsp>
+                  </a:graphicData>
+                </a:graphic>
+                <wp14:sizeRelH relativeFrom="margin">
+                  <wp14:pctWidth>0</wp14:pctWidth>
+                </wp14:sizeRelH>
+                <wp14:sizeRelV relativeFrom="margin">
+                  <wp14:pctHeight>0</wp14:pctHeight>
+                </wp14:sizeRelV>
+              </wp:anchor>
+            </w:drawing>
+          </mc:Choice>
+          <mc:Fallback>
+            <w:pict>
+              <v:shape w14:anchorId="595B455C" id="Text Box 40" o:spid="_x0000_s1028" type="#_x0000_t202" style="position:absolute;margin-left:365.25pt;margin-top:51.05pt;width:94.35pt;height:23.35pt;z-index:251744256;visibility:visible;mso-wrap-style:square;mso-width-percent:0;mso-height-percent:0;mso-wrap-distance-left:9pt;mso-wrap-distance-top:0;mso-wrap-distance-right:9pt;mso-wrap-distance-bottom:0;mso-position-horizontal:absolute;mso-position-horizontal-relative:margin;mso-position-vertical:absolute;mso-position-vertical-relative:text;mso-width-percent:0;mso-height-percent:0;mso-width-relative:margin;mso-height-relative:margin;v-text-anchor:top" o:gfxdata="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" fillcolor="white [3201]" strokeweight=".5pt">
+                <v:textbox>
+                  <w:txbxContent>
+                    <w:p>
+                      <w:pPr>
+                        <w:jc w:val="center"/>
+                      </w:pPr>
+                      <w:r>
+                        <w:t>Stores</w:t>
+                      </w:r>
+                    </w:p>
+                  </w:txbxContent>
+                </v:textbox>
+                <w10:wrap anchorx="margin"/>
+              </v:shape>
+            </w:pict>
+          </mc:Fallback>
+        </mc:AlternateContent>
+      </w:r>
+      <w:r>
+        <w:rPr>
+          <w:noProof/>
+        </w:rPr>
+        <mc:AlternateContent>
+          <mc:Choice Requires="wps">
+            <w:drawing>
+              <wp:anchor distT="0" distB="0" distL="114300" distR="114300" simplePos="0" relativeHeight="251756544" behindDoc="0" locked="0" layoutInCell="1" allowOverlap="1" wp14:anchorId="683D30A4" wp14:editId="30FFC193">
+                <wp:simplePos x="0" y="0"/>
+                <wp:positionH relativeFrom="column">
+                  <wp:posOffset>3839210</wp:posOffset>
+                </wp:positionH>
+                <wp:positionV relativeFrom="paragraph">
+                  <wp:posOffset>1448434</wp:posOffset>
+                </wp:positionV>
+                <wp:extent cx="523875" cy="1081405"/>
+                <wp:effectExtent l="45085" t="0" r="16510" b="73660"/>
+                <wp:wrapNone/>
+                <wp:docPr id="25" name="Straight Arrow Connector 25"/>
+                <wp:cNvGraphicFramePr/>
+                <a:graphic xmlns:a="http://schemas.openxmlformats.org/drawingml/2006/main">
+                  <a:graphicData uri="http://schemas.microsoft.com/office/word/2010/wordprocessingShape">
+                    <wps:wsp>
+                      <wps:cNvCnPr/>
+                      <wps:spPr>
+                        <a:xfrm rot="5400000">
+                          <a:off x="0" y="0"/>
+                          <a:ext cx="523875" cy="1081405"/>
+                        </a:xfrm>
+                        <a:prstGeom prst="straightConnector1">
+                          <a:avLst/>
+                        </a:prstGeom>
+                        <a:ln>
+                          <a:tailEnd type="triangle"/>
+                        </a:ln>
+                      </wps:spPr>
+                      <wps:style>
+                        <a:lnRef idx="1">
+                          <a:schemeClr val="dk1"/>
+                        </a:lnRef>
+                        <a:fillRef idx="0">
+                          <a:schemeClr val="dk1"/>
+                        </a:fillRef>
+                        <a:effectRef idx="0">
+                          <a:schemeClr val="dk1"/>
+                        </a:effectRef>
+                        <a:fontRef idx="minor">
+                          <a:schemeClr val="tx1"/>
+                        </a:fontRef>
+                      </wps:style>
+                      <wps:bodyPr/>
+                    </wps:wsp>
+                  </a:graphicData>
+                </a:graphic>
+                <wp14:sizeRelH relativeFrom="margin">
+                  <wp14:pctWidth>0</wp14:pctWidth>
+                </wp14:sizeRelH>
+                <wp14:sizeRelV relativeFrom="margin">
+                  <wp14:pctHeight>0</wp14:pctHeight>
+                </wp14:sizeRelV>
+              </wp:anchor>
+            </w:drawing>
+          </mc:Choice>
+          <mc:Fallback>
+            <w:pict>
+              <v:shapetype w14:anchorId="473BE4B1" id="_x0000_t32" coordsize="21600,21600" o:spt="32" o:oned="t" path="m,l21600,21600e" filled="f">
+                <v:path arrowok="t" fillok="f" o:connecttype="none"/>
+                <o:lock v:ext="edit" shapetype="t"/>
+              </v:shapetype>
+              <v:shape id="Straight Arrow Connector 25" o:spid="_x0000_s1026" type="#_x0000_t32" style="position:absolute;margin-left:302.3pt;margin-top:114.05pt;width:41.25pt;height:85.15pt;rotation:90;z-index:251756544;visibility:visible;mso-wrap-style:square;mso-width-percent:0;mso-height-percent:0;mso-wrap-distance-left:9pt;mso-wrap-distance-top:0;mso-wrap-distance-right:9pt;mso-wrap-distance-bottom:0;mso-position-horizontal:absolute;mso-position-horizontal-relative:text;mso-position-vertical:absolute;mso-position-vertical-relative:text;mso-width-percent:0;mso-height-percent:0;mso-width-relative:margin;mso-height-relative:margin" o:gfxdata="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" strokecolor="black [3200]" strokeweight=".5pt">
+                <v:stroke endarrow="block" joinstyle="miter"/>
+              </v:shape>
+            </w:pict>
+          </mc:Fallback>
+        </mc:AlternateContent>
+      </w:r>
+      <w:r>
+        <w:rPr>
+          <w:noProof/>
+        </w:rPr>
+        <mc:AlternateContent>
+          <mc:Choice Requires="wps">
+            <w:drawing>
+              <wp:anchor distT="0" distB="0" distL="114300" distR="114300" simplePos="0" relativeHeight="251731968" behindDoc="0" locked="0" layoutInCell="1" allowOverlap="1" wp14:anchorId="1B986EF5" wp14:editId="598217E3">
+                <wp:simplePos x="0" y="0"/>
+                <wp:positionH relativeFrom="margin">
+                  <wp:posOffset>2341880</wp:posOffset>
+                </wp:positionH>
+                <wp:positionV relativeFrom="paragraph">
+                  <wp:posOffset>2262505</wp:posOffset>
+                </wp:positionV>
+                <wp:extent cx="1198245" cy="296545"/>
+                <wp:effectExtent l="0" t="0" r="20955" b="27305"/>
+                <wp:wrapNone/>
+                <wp:docPr id="34" name="Text Box 34"/>
+                <wp:cNvGraphicFramePr/>
+                <a:graphic xmlns:a="http://schemas.openxmlformats.org/drawingml/2006/main">
+                  <a:graphicData uri="http://schemas.microsoft.com/office/word/2010/wordprocessingShape">
+                    <wps:wsp>
+                      <wps:cNvSpPr txBox="1"/>
+                      <wps:spPr>
+                        <a:xfrm>
+                          <a:off x="0" y="0"/>
+                          <a:ext cx="1198245" cy="296545"/>
+                        </a:xfrm>
+                        <a:prstGeom prst="rect">
+                          <a:avLst/>
+                        </a:prstGeom>
+                        <a:solidFill>
+                          <a:schemeClr val="lt1"/>
+                        </a:solidFill>
+                        <a:ln w="6350">
+                          <a:solidFill>
+                            <a:prstClr val="black"/>
+                          </a:solidFill>
+                        </a:ln>
+                      </wps:spPr>
+                      <wps:txbx>
+                        <w:txbxContent>
+                          <w:p>
+                            <w:pPr>
+                              <w:jc w:val="center"/>
+                            </w:pPr>
+                            <w:r>
+                              <w:t>Customers</w:t>
+                            </w:r>
+                          </w:p>
+                        </w:txbxContent>
+                      </wps:txbx>
+                      <wps:bodyPr rot="0" spcFirstLastPara="0" vertOverflow="overflow" horzOverflow="overflow" vert="horz" wrap="square" lIns="91440" tIns="45720" rIns="91440" bIns="45720" numCol="1" spcCol="0" rtlCol="0" fromWordArt="0" anchor="t" anchorCtr="0" forceAA="0" compatLnSpc="1">
+                        <a:prstTxWarp prst="textNoShape">
+                          <a:avLst/>
+                        </a:prstTxWarp>
+                        <a:noAutofit/>
+                      </wps:bodyPr>
+                    </wps:wsp>
+                  </a:graphicData>
+                </a:graphic>
+                <wp14:sizeRelH relativeFrom="margin">
+                  <wp14:pctWidth>0</wp14:pctWidth>
+                </wp14:sizeRelH>
+                <wp14:sizeRelV relativeFrom="margin">
+                  <wp14:pctHeight>0</wp14:pctHeight>
+                </wp14:sizeRelV>
+              </wp:anchor>
+            </w:drawing>
+          </mc:Choice>
+          <mc:Fallback>
+            <w:pict>
+              <v:shape w14:anchorId="1B986EF5" id="Text Box 34" o:spid="_x0000_s1029" type="#_x0000_t202" style="position:absolute;margin-left:184.4pt;margin-top:178.15pt;width:94.35pt;height:23.35pt;z-index:251731968;visibility:visible;mso-wrap-style:square;mso-width-percent:0;mso-height-percent:0;mso-wrap-distance-left:9pt;mso-wrap-distance-top:0;mso-wrap-distance-right:9pt;mso-wrap-distance-bottom:0;mso-position-horizontal:absolute;mso-position-horizontal-relative:margin;mso-position-vertical:absolute;mso-position-vertical-relative:text;mso-width-percent:0;mso-height-percent:0;mso-width-relative:margin;mso-height-relative:margin;v-text-anchor:top" o:gfxdata="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" fillcolor="white [3201]" strokeweight=".5pt">
+                <v:textbox>
+                  <w:txbxContent>
+                    <w:p>
+                      <w:pPr>
+                        <w:jc w:val="center"/>
+                      </w:pPr>
+                      <w:r>
+                        <w:t>Customers</w:t>
+                      </w:r>
+                    </w:p>
+                  </w:txbxContent>
+                </v:textbox>
+                <w10:wrap anchorx="margin"/>
+              </v:shape>
+            </w:pict>
+          </mc:Fallback>
+        </mc:AlternateContent>
+      </w:r>
+      <w:r>
+        <w:rPr>
+          <w:noProof/>
+        </w:rPr>
+        <mc:AlternateContent>
+          <mc:Choice Requires="wps">
+            <w:drawing>
+              <wp:anchor distT="0" distB="0" distL="114300" distR="114300" simplePos="0" relativeHeight="251789312" behindDoc="0" locked="0" layoutInCell="1" allowOverlap="1" wp14:anchorId="3C825A49" wp14:editId="66424110">
+                <wp:simplePos x="0" y="0"/>
+                <wp:positionH relativeFrom="column">
+                  <wp:posOffset>5848350</wp:posOffset>
+                </wp:positionH>
+                <wp:positionV relativeFrom="paragraph">
+                  <wp:posOffset>1552575</wp:posOffset>
+                </wp:positionV>
+                <wp:extent cx="295275" cy="1095375"/>
+                <wp:effectExtent l="0" t="0" r="28575" b="28575"/>
+                <wp:wrapNone/>
+                <wp:docPr id="14" name="Connector: Elbow 14"/>
+                <wp:cNvGraphicFramePr/>
+                <a:graphic xmlns:a="http://schemas.openxmlformats.org/drawingml/2006/main">
+                  <a:graphicData uri="http://schemas.microsoft.com/office/word/2010/wordprocessingShape">
+                    <wps:wsp>
+                      <wps:cNvCnPr/>
+                      <wps:spPr>
+                        <a:xfrm>
+                          <a:off x="0" y="0"/>
+                          <a:ext cx="295275" cy="1095375"/>
+                        </a:xfrm>
+                        <a:prstGeom prst="bentConnector3">
+                          <a:avLst>
+                            <a:gd name="adj1" fmla="val 99231"/>
+                          </a:avLst>
+                        </a:prstGeom>
+                      </wps:spPr>
+                      <wps:style>
+                        <a:lnRef idx="1">
+                          <a:schemeClr val="dk1"/>
+                        </a:lnRef>
+                        <a:fillRef idx="0">
+                          <a:schemeClr val="dk1"/>
+                        </a:fillRef>
+                        <a:effectRef idx="0">
+                          <a:schemeClr val="dk1"/>
+                        </a:effectRef>
+                        <a:fontRef idx="minor">
+                          <a:schemeClr val="tx1"/>
+                        </a:fontRef>
+                      </wps:style>
+                      <wps:bodyPr/>
+                    </wps:wsp>
+                  </a:graphicData>
+                </a:graphic>
+                <wp14:sizeRelH relativeFrom="margin">
+                  <wp14:pctWidth>0</wp14:pctWidth>
+                </wp14:sizeRelH>
+                <wp14:sizeRelV relativeFrom="margin">
+                  <wp14:pctHeight>0</wp14:pctHeight>
+                </wp14:sizeRelV>
+              </wp:anchor>
+            </w:drawing>
+          </mc:Choice>
+          <mc:Fallback>
+            <w:pict>
+              <v:shape w14:anchorId="374AEF93" id="Connector: Elbow 14" o:spid="_x0000_s1026" type="#_x0000_t34" style="position:absolute;margin-left:460.5pt;margin-top:122.25pt;width:23.25pt;height:86.25pt;z-index:251789312;visibility:visible;mso-wrap-style:square;mso-width-percent:0;mso-height-percent:0;mso-wrap-distance-left:9pt;mso-wrap-distance-top:0;mso-wrap-distance-right:9pt;mso-wrap-distance-bottom:0;mso-position-horizontal:absolute;mso-position-horizontal-relative:text;mso-position-vertical:absolute;mso-position-vertical-relative:text;mso-width-percent:0;mso-height-percent:0;mso-width-relative:margin;mso-height-relative:margin" o:gfxdata="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" adj="21434" strokecolor="black [3200]" strokeweight=".5pt"/>
+            </w:pict>
+          </mc:Fallback>
+        </mc:AlternateContent>
+      </w:r>
+      <w:r>
+        <w:rPr>
+          <w:noProof/>
+        </w:rPr>
+        <mc:AlternateContent>
+          <mc:Choice Requires="wps">
+            <w:drawing>
+              <wp:anchor distT="0" distB="0" distL="114300" distR="114300" simplePos="0" relativeHeight="251786240" behindDoc="0" locked="0" layoutInCell="1" allowOverlap="1" wp14:anchorId="6978CF40" wp14:editId="67188ABE">
+                <wp:simplePos x="0" y="0"/>
+                <wp:positionH relativeFrom="page">
+                  <wp:align>right</wp:align>
+                </wp:positionH>
+                <wp:positionV relativeFrom="paragraph">
+                  <wp:posOffset>2733675</wp:posOffset>
+                </wp:positionV>
+                <wp:extent cx="981075" cy="1057275"/>
+                <wp:effectExtent l="0" t="0" r="0" b="9525"/>
+                <wp:wrapNone/>
+                <wp:docPr id="11" name="Text Box 11"/>
+                <wp:cNvGraphicFramePr/>
+                <a:graphic xmlns:a="http://schemas.openxmlformats.org/drawingml/2006/main">
+                  <a:graphicData uri="http://schemas.microsoft.com/office/word/2010/wordprocessingShape">
+                    <wps:wsp>
+                      <wps:cNvSpPr txBox="1"/>
+                      <wps:spPr>
+                        <a:xfrm>
+                          <a:off x="0" y="0"/>
+                          <a:ext cx="981075" cy="1057275"/>
+                        </a:xfrm>
+                        <a:prstGeom prst="rect">
+                          <a:avLst/>
+                        </a:prstGeom>
+                        <a:noFill/>
+                        <a:ln>
+                          <a:noFill/>
+                        </a:ln>
+                      </wps:spPr>
+                      <wps:style>
+                        <a:lnRef idx="0">
+                          <a:scrgbClr r="0" g="0" b="0"/>
+                        </a:lnRef>
+                        <a:fillRef idx="0">
+                          <a:scrgbClr r="0" g="0" b="0"/>
+                        </a:fillRef>
+                        <a:effectRef idx="0">
+                          <a:scrgbClr r="0" g="0" b="0"/>
+                        </a:effectRef>
+                        <a:fontRef idx="minor">
+                          <a:schemeClr val="dk1"/>
+                        </a:fontRef>
+                      </wps:style>
+                      <wps:txbx>
+                        <w:txbxContent>
+                          <w:p>
+                            <w:pPr>
+                              <w:jc w:val="center"/>
+                            </w:pPr>
+                            <w:r>
+                              <w:t>Authenticate from database</w:t>
+                            </w:r>
+                          </w:p>
+                        </w:txbxContent>
+                      </wps:txbx>
+                      <wps:bodyPr rot="0" spcFirstLastPara="0" vertOverflow="overflow" horzOverflow="overflow" vert="horz" wrap="square" lIns="91440" tIns="45720" rIns="91440" bIns="45720" numCol="1" spcCol="0" rtlCol="0" fromWordArt="0" anchor="t" anchorCtr="0" forceAA="0" compatLnSpc="1">
+                        <a:prstTxWarp prst="textNoShape">
+                          <a:avLst/>
+                        </a:prstTxWarp>
+                        <a:noAutofit/>
+                      </wps:bodyPr>
+                    </wps:wsp>
+                  </a:graphicData>
+                </a:graphic>
+                <wp14:sizeRelH relativeFrom="margin">
+                  <wp14:pctWidth>0</wp14:pctWidth>
+                </wp14:sizeRelH>
+                <wp14:sizeRelV relativeFrom="margin">
+                  <wp14:pctHeight>0</wp14:pctHeight>
+                </wp14:sizeRelV>
+              </wp:anchor>
+            </w:drawing>
+          </mc:Choice>
+          <mc:Fallback>
+            <w:pict>
+              <v:shape w14:anchorId="6978CF40" id="Text Box 11" o:spid="_x0000_s1030" type="#_x0000_t202" style="position:absolute;margin-left:26.05pt;margin-top:215.25pt;width:77.25pt;height:83.25pt;z-index:251786240;visibility:visible;mso-wrap-style:square;mso-width-percent:0;mso-height-percent:0;mso-wrap-distance-left:9pt;mso-wrap-distance-top:0;mso-wrap-distance-right:9pt;mso-wrap-distance-bottom:0;mso-position-horizontal:right;mso-position-horizontal-relative:page;mso-position-vertical:absolute;mso-position-vertical-relative:text;mso-width-percent:0;mso-height-percent:0;mso-width-relative:margin;mso-height-relative:margin;v-text-anchor:top" o:gfxdata="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" filled="f" stroked="f">
+                <v:textbox>
+                  <w:txbxContent>
+                    <w:p>
+                      <w:pPr>
+                        <w:jc w:val="center"/>
+                      </w:pPr>
+                      <w:r>
+                        <w:t>Authenticate from database</w:t>
+                      </w:r>
+                    </w:p>
+                  </w:txbxContent>
+                </v:textbox>
+                <w10:wrap anchorx="page"/>
+              </v:shape>
+            </w:pict>
+          </mc:Fallback>
+        </mc:AlternateContent>
+      </w:r>
+      <w:r>
+        <w:rPr>
+          <w:noProof/>
+        </w:rPr>
+        <mc:AlternateContent>
+          <mc:Choice Requires="wps">
+            <w:drawing>
+              <wp:anchor distT="0" distB="0" distL="114300" distR="114300" simplePos="0" relativeHeight="251784192" behindDoc="0" locked="0" layoutInCell="1" allowOverlap="1" wp14:anchorId="5DFEC5E7" wp14:editId="60C73AFB">
+                <wp:simplePos x="0" y="0"/>
+                <wp:positionH relativeFrom="page">
+                  <wp:posOffset>28575</wp:posOffset>
+                </wp:positionH>
+                <wp:positionV relativeFrom="paragraph">
+                  <wp:posOffset>2133600</wp:posOffset>
+                </wp:positionV>
+                <wp:extent cx="752475" cy="1057275"/>
+                <wp:effectExtent l="0" t="0" r="0" b="9525"/>
+                <wp:wrapNone/>
+                <wp:docPr id="10" name="Text Box 10"/>
+                <wp:cNvGraphicFramePr/>
+                <a:graphic xmlns:a="http://schemas.openxmlformats.org/drawingml/2006/main">
+                  <a:graphicData uri="http://schemas.microsoft.com/office/word/2010/wordprocessingShape">
+                    <wps:wsp>
+                      <wps:cNvSpPr txBox="1"/>
+                      <wps:spPr>
+                        <a:xfrm>
+                          <a:off x="0" y="0"/>
+                          <a:ext cx="752475" cy="1057275"/>
+                        </a:xfrm>
+                        <a:prstGeom prst="rect">
+                          <a:avLst/>
+                        </a:prstGeom>
+                        <a:noFill/>
+                        <a:ln>
+                          <a:noFill/>
+                        </a:ln>
+                      </wps:spPr>
+                      <wps:style>
+                        <a:lnRef idx="0">
+                          <a:scrgbClr r="0" g="0" b="0"/>
+                        </a:lnRef>
+                        <a:fillRef idx="0">
+                          <a:scrgbClr r="0" g="0" b="0"/>
+                        </a:fillRef>
+                        <a:effectRef idx="0">
+                          <a:scrgbClr r="0" g="0" b="0"/>
+                        </a:effectRef>
+                        <a:fontRef idx="minor">
+                          <a:schemeClr val="dk1"/>
+                        </a:fontRef>
+                      </wps:style>
+                      <wps:txbx>
+                        <w:txbxContent>
+                          <w:p>
+                            <w:pPr>
+                              <w:jc w:val="center"/>
+                            </w:pPr>
+                            <w:r>
+                              <w:t>Update database</w:t>
+                            </w:r>
+                          </w:p>
+                        </w:txbxContent>
+                      </wps:txbx>
+                      <wps:bodyPr rot="0" spcFirstLastPara="0" vertOverflow="overflow" horzOverflow="overflow" vert="horz" wrap="square" lIns="91440" tIns="45720" rIns="91440" bIns="45720" numCol="1" spcCol="0" rtlCol="0" fromWordArt="0" anchor="t" anchorCtr="0" forceAA="0" compatLnSpc="1">
+                        <a:prstTxWarp prst="textNoShape">
+                          <a:avLst/>
+                        </a:prstTxWarp>
+                        <a:noAutofit/>
+                      </wps:bodyPr>
+                    </wps:wsp>
+                  </a:graphicData>
+                </a:graphic>
+                <wp14:sizeRelH relativeFrom="margin">
+                  <wp14:pctWidth>0</wp14:pctWidth>
+                </wp14:sizeRelH>
+                <wp14:sizeRelV relativeFrom="margin">
+                  <wp14:pctHeight>0</wp14:pctHeight>
+                </wp14:sizeRelV>
+              </wp:anchor>
+            </w:drawing>
+          </mc:Choice>
+          <mc:Fallback>
+            <w:pict>
+              <v:shape w14:anchorId="5DFEC5E7" id="Text Box 10" o:spid="_x0000_s1031" type="#_x0000_t202" style="position:absolute;margin-left:2.25pt;margin-top:168pt;width:59.25pt;height:83.25pt;z-index:251784192;visibility:visible;mso-wrap-style:square;mso-width-percent:0;mso-height-percent:0;mso-wrap-distance-left:9pt;mso-wrap-distance-top:0;mso-wrap-distance-right:9pt;mso-wrap-distance-bottom:0;mso-position-horizontal:absolute;mso-position-horizontal-relative:page;mso-position-vertical:absolute;mso-position-vertical-relative:text;mso-width-percent:0;mso-height-percent:0;mso-width-relative:margin;mso-height-relative:margin;v-text-anchor:top" o:gfxdata="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" filled="f" stroked="f">
+                <v:textbox>
+                  <w:txbxContent>
+                    <w:p>
+                      <w:pPr>
+                        <w:jc w:val="center"/>
+                      </w:pPr>
+                      <w:r>
+                        <w:t>Update database</w:t>
+                      </w:r>
+                    </w:p>
+                  </w:txbxContent>
+                </v:textbox>
+                <w10:wrap anchorx="page"/>
+              </v:shape>
+            </w:pict>
+          </mc:Fallback>
+        </mc:AlternateContent>
+      </w:r>
+      <w:r>
+        <w:rPr>
+          <w:noProof/>
+        </w:rPr>
+        <mc:AlternateContent>
+          <mc:Choice Requires="wps">
+            <w:drawing>
+              <wp:anchor distT="0" distB="0" distL="114300" distR="114300" simplePos="0" relativeHeight="251788288" behindDoc="0" locked="0" layoutInCell="1" allowOverlap="1" wp14:anchorId="260DDC75" wp14:editId="475C311E">
+                <wp:simplePos x="0" y="0"/>
+                <wp:positionH relativeFrom="rightMargin">
+                  <wp:posOffset>146861</wp:posOffset>
+                </wp:positionH>
+                <wp:positionV relativeFrom="paragraph">
+                  <wp:posOffset>2666364</wp:posOffset>
+                </wp:positionV>
+                <wp:extent cx="609600" cy="666750"/>
+                <wp:effectExtent l="0" t="66675" r="0" b="0"/>
+                <wp:wrapNone/>
+                <wp:docPr id="12" name="Arc 12"/>
+                <wp:cNvGraphicFramePr/>
+                <a:graphic xmlns:a="http://schemas.openxmlformats.org/drawingml/2006/main">
+                  <a:graphicData uri="http://schemas.microsoft.com/office/word/2010/wordprocessingShape">
+                    <wps:wsp>
+                      <wps:cNvSpPr/>
+                      <wps:spPr>
+                        <a:xfrm rot="18796710">
+                          <a:off x="0" y="0"/>
+                          <a:ext cx="609600" cy="666750"/>
+                        </a:xfrm>
+                        <a:prstGeom prst="arc">
+                          <a:avLst/>
+                        </a:prstGeom>
+                      </wps:spPr>
+                      <wps:style>
+                        <a:lnRef idx="1">
+                          <a:schemeClr val="dk1"/>
+                        </a:lnRef>
+                        <a:fillRef idx="0">
+                          <a:schemeClr val="dk1"/>
+                        </a:fillRef>
+                        <a:effectRef idx="0">
+                          <a:schemeClr val="dk1"/>
+                        </a:effectRef>
+                        <a:fontRef idx="minor">
+                          <a:schemeClr val="tx1"/>
+                        </a:fontRef>
+                      </wps:style>
+                      <wps:bodyPr rot="0" spcFirstLastPara="0" vertOverflow="overflow" horzOverflow="overflow" vert="horz" wrap="square" lIns="91440" tIns="45720" rIns="91440" bIns="45720" numCol="1" spcCol="0" rtlCol="0" fromWordArt="0" anchor="ctr" anchorCtr="0" forceAA="0" compatLnSpc="1">
+                        <a:prstTxWarp prst="textNoShape">
+                          <a:avLst/>
+                        </a:prstTxWarp>
+                        <a:noAutofit/>
+                      </wps:bodyPr>
+                    </wps:wsp>
+                  </a:graphicData>
+                </a:graphic>
+              </wp:anchor>
+            </w:drawing>
+          </mc:Choice>
+          <mc:Fallback>
+            <w:pict>
+              <v:shape w14:anchorId="26E48459" id="Arc 12" o:spid="_x0000_s1026" style="position:absolute;margin-left:11.55pt;margin-top:209.95pt;width:48pt;height:52.5pt;rotation:-3061940fd;z-index:251788288;visibility:visible;mso-wrap-style:square;mso-wrap-distance-left:9pt;mso-wrap-distance-top:0;mso-wrap-distance-right:9pt;mso-wrap-distance-bottom:0;mso-position-horizontal:absolute;mso-position-horizontal-relative:right-margin-area;mso-position-vertical:absolute;mso-position-vertical-relative:text;v-text-anchor:middle" coordsize="609600,666750" o:gfxdata="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" path="m304800,nsc473136,,609600,149257,609600,333375r-304800,l304800,xem304800,nfc473136,,609600,149257,609600,333375e" filled="f" strokecolor="black [3200]" strokeweight=".5pt">
+                <v:stroke joinstyle="miter"/>
+                <v:path arrowok="t" o:connecttype="custom" o:connectlocs="304800,0;609600,333375" o:connectangles="0,0"/>
+                <w10:wrap anchorx="margin"/>
+              </v:shape>
+            </w:pict>
+          </mc:Fallback>
+        </mc:AlternateContent>
+      </w:r>
+      <w:r>
+        <w:rPr>
+          <w:noProof/>
+        </w:rPr>
+        <mc:AlternateContent>
+          <mc:Choice Requires="wps">
+            <w:drawing>
+              <wp:anchor distT="0" distB="0" distL="114300" distR="114300" simplePos="0" relativeHeight="251780096" behindDoc="0" locked="0" layoutInCell="1" allowOverlap="1" wp14:anchorId="01A032F9" wp14:editId="2528EEBE">
+                <wp:simplePos x="0" y="0"/>
+                <wp:positionH relativeFrom="column">
+                  <wp:posOffset>-114300</wp:posOffset>
+                </wp:positionH>
+                <wp:positionV relativeFrom="paragraph">
+                  <wp:posOffset>1562099</wp:posOffset>
+                </wp:positionV>
+                <wp:extent cx="161925" cy="809625"/>
+                <wp:effectExtent l="0" t="0" r="9525" b="28575"/>
+                <wp:wrapNone/>
+                <wp:docPr id="3" name="Connector: Elbow 3"/>
+                <wp:cNvGraphicFramePr/>
+                <a:graphic xmlns:a="http://schemas.openxmlformats.org/drawingml/2006/main">
+                  <a:graphicData uri="http://schemas.microsoft.com/office/word/2010/wordprocessingShape">
+                    <wps:wsp>
+                      <wps:cNvCnPr/>
+                      <wps:spPr>
+                        <a:xfrm flipH="1">
+                          <a:off x="0" y="0"/>
+                          <a:ext cx="161925" cy="809625"/>
+                        </a:xfrm>
+                        <a:prstGeom prst="bentConnector3">
+                          <a:avLst/>
+                        </a:prstGeom>
+                      </wps:spPr>
+                      <wps:style>
+                        <a:lnRef idx="1">
+                          <a:schemeClr val="dk1"/>
+                        </a:lnRef>
+                        <a:fillRef idx="0">
+                          <a:schemeClr val="dk1"/>
+                        </a:fillRef>
+                        <a:effectRef idx="0">
+                          <a:schemeClr val="dk1"/>
+                        </a:effectRef>
+                        <a:fontRef idx="minor">
+                          <a:schemeClr val="tx1"/>
+                        </a:fontRef>
+                      </wps:style>
+                      <wps:bodyPr/>
+                    </wps:wsp>
+                  </a:graphicData>
+                </a:graphic>
+                <wp14:sizeRelH relativeFrom="margin">
+                  <wp14:pctWidth>0</wp14:pctWidth>
+                </wp14:sizeRelH>
+                <wp14:sizeRelV relativeFrom="margin">
+                  <wp14:pctHeight>0</wp14:pctHeight>
+                </wp14:sizeRelV>
+              </wp:anchor>
+            </w:drawing>
+          </mc:Choice>
+          <mc:Fallback>
+            <w:pict>
+              <v:shape w14:anchorId="4FF1224E" id="Connector: Elbow 3" o:spid="_x0000_s1026" type="#_x0000_t34" style="position:absolute;margin-left:-9pt;margin-top:123pt;width:12.75pt;height:63.75pt;flip:x;z-index:251780096;visibility:visible;mso-wrap-style:square;mso-width-percent:0;mso-height-percent:0;mso-wrap-distance-left:9pt;mso-wrap-distance-top:0;mso-wrap-distance-right:9pt;mso-wrap-distance-bottom:0;mso-position-horizontal:absolute;mso-position-horizontal-relative:text;mso-position-vertical:absolute;mso-position-vertical-relative:text;mso-width-percent:0;mso-height-percent:0;mso-width-relative:margin;mso-height-relative:margin" o:gfxdata="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" strokecolor="black [3200]" strokeweight=".5pt"/>
+            </w:pict>
+          </mc:Fallback>
+        </mc:AlternateContent>
+      </w:r>
+      <w:r>
+        <w:rPr>
+          <w:noProof/>
+        </w:rPr>
+        <mc:AlternateContent>
+          <mc:Choice Requires="wps">
+            <w:drawing>
+              <wp:anchor distT="0" distB="0" distL="114300" distR="114300" simplePos="0" relativeHeight="251782144" behindDoc="0" locked="0" layoutInCell="1" allowOverlap="1" wp14:anchorId="40F1B917" wp14:editId="55428B80">
+                <wp:simplePos x="0" y="0"/>
+                <wp:positionH relativeFrom="leftMargin">
+                  <wp:posOffset>161925</wp:posOffset>
+                </wp:positionH>
+                <wp:positionV relativeFrom="paragraph">
+                  <wp:posOffset>2066290</wp:posOffset>
+                </wp:positionV>
+                <wp:extent cx="609600" cy="666750"/>
+                <wp:effectExtent l="0" t="0" r="28575" b="0"/>
+                <wp:wrapNone/>
+                <wp:docPr id="9" name="Arc 9"/>
+                <wp:cNvGraphicFramePr/>
+                <a:graphic xmlns:a="http://schemas.openxmlformats.org/drawingml/2006/main">
+                  <a:graphicData uri="http://schemas.microsoft.com/office/word/2010/wordprocessingShape">
+                    <wps:wsp>
+                      <wps:cNvSpPr/>
+                      <wps:spPr>
+                        <a:xfrm rot="2751607">
+                          <a:off x="0" y="0"/>
+                          <a:ext cx="609600" cy="666750"/>
+                        </a:xfrm>
+                        <a:prstGeom prst="arc">
+                          <a:avLst/>
+                        </a:prstGeom>
+                      </wps:spPr>
+                      <wps:style>
+                        <a:lnRef idx="1">
+                          <a:schemeClr val="dk1"/>
+                        </a:lnRef>
+                        <a:fillRef idx="0">
+                          <a:schemeClr val="dk1"/>
+                        </a:fillRef>
+                        <a:effectRef idx="0">
+                          <a:schemeClr val="dk1"/>
+                        </a:effectRef>
+                        <a:fontRef idx="minor">
+                          <a:schemeClr val="tx1"/>
+                        </a:fontRef>
+                      </wps:style>
+                      <wps:bodyPr rot="0" spcFirstLastPara="0" vertOverflow="overflow" horzOverflow="overflow" vert="horz" wrap="square" lIns="91440" tIns="45720" rIns="91440" bIns="45720" numCol="1" spcCol="0" rtlCol="0" fromWordArt="0" anchor="ctr" anchorCtr="0" forceAA="0" compatLnSpc="1">
+                        <a:prstTxWarp prst="textNoShape">
+                          <a:avLst/>
+                        </a:prstTxWarp>
+                        <a:noAutofit/>
+                      </wps:bodyPr>
+                    </wps:wsp>
+                  </a:graphicData>
+                </a:graphic>
+              </wp:anchor>
+            </w:drawing>
+          </mc:Choice>
+          <mc:Fallback>
+            <w:pict>
+              <v:shape w14:anchorId="6479F928" id="Arc 9" o:spid="_x0000_s1026" style="position:absolute;margin-left:12.75pt;margin-top:162.7pt;width:48pt;height:52.5pt;rotation:3005489fd;z-index:251782144;visibility:visible;mso-wrap-style:square;mso-wrap-distance-left:9pt;mso-wrap-distance-top:0;mso-wrap-distance-right:9pt;mso-wrap-distance-bottom:0;mso-position-horizontal:absolute;mso-position-horizontal-relative:left-margin-area;mso-position-vertical:absolute;mso-position-vertical-relative:text;v-text-anchor:middle" coordsize="609600,666750" o:gfxdata="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" path="m304800,nsc473136,,609600,149257,609600,333375r-304800,l304800,xem304800,nfc473136,,609600,149257,609600,333375e" filled="f" strokecolor="black [3200]" strokeweight=".5pt">
+                <v:stroke joinstyle="miter"/>
+                <v:path arrowok="t" o:connecttype="custom" o:connectlocs="304800,0;609600,333375" o:connectangles="0,0"/>
+                <w10:wrap anchorx="margin"/>
+              </v:shape>
+            </w:pict>
+          </mc:Fallback>
+        </mc:AlternateContent>
+      </w:r>
+      <w:r>
+        <w:rPr>
+          <w:noProof/>
+        </w:rPr>
+        <mc:AlternateContent>
+          <mc:Choice Requires="wps">
+            <w:drawing>
+              <wp:anchor distT="0" distB="0" distL="114300" distR="114300" simplePos="0" relativeHeight="251781120" behindDoc="0" locked="0" layoutInCell="1" allowOverlap="1" wp14:anchorId="608952F9" wp14:editId="509A1B7A">
+                <wp:simplePos x="0" y="0"/>
+                <wp:positionH relativeFrom="column">
+                  <wp:posOffset>-133350</wp:posOffset>
+                </wp:positionH>
+                <wp:positionV relativeFrom="paragraph">
+                  <wp:posOffset>2371725</wp:posOffset>
+                </wp:positionV>
+                <wp:extent cx="180975" cy="1895475"/>
+                <wp:effectExtent l="0" t="0" r="9525" b="28575"/>
+                <wp:wrapNone/>
+                <wp:docPr id="5" name="Connector: Elbow 5"/>
+                <wp:cNvGraphicFramePr/>
+                <a:graphic xmlns:a="http://schemas.openxmlformats.org/drawingml/2006/main">
+                  <a:graphicData uri="http://schemas.microsoft.com/office/word/2010/wordprocessingShape">
+                    <wps:wsp>
+                      <wps:cNvCnPr/>
+                      <wps:spPr>
+                        <a:xfrm flipH="1" flipV="1">
+                          <a:off x="0" y="0"/>
+                          <a:ext cx="180975" cy="1895475"/>
+                        </a:xfrm>
+                        <a:prstGeom prst="bentConnector3">
+                          <a:avLst/>
+                        </a:prstGeom>
+                      </wps:spPr>
+                      <wps:style>
+                        <a:lnRef idx="1">
+                          <a:schemeClr val="dk1"/>
+                        </a:lnRef>
+                        <a:fillRef idx="0">
+                          <a:schemeClr val="dk1"/>
+                        </a:fillRef>
+                        <a:effectRef idx="0">
+                          <a:schemeClr val="dk1"/>
+                        </a:effectRef>
+                        <a:fontRef idx="minor">
+                          <a:schemeClr val="tx1"/>
+                        </a:fontRef>
+                      </wps:style>
+                      <wps:bodyPr/>
+                    </wps:wsp>
+                  </a:graphicData>
+                </a:graphic>
+              </wp:anchor>
+            </w:drawing>
+          </mc:Choice>
+          <mc:Fallback>
+            <w:pict>
+              <v:shape w14:anchorId="2E798B1B" id="Connector: Elbow 5" o:spid="_x0000_s1026" type="#_x0000_t34" style="position:absolute;margin-left:-10.5pt;margin-top:186.75pt;width:14.25pt;height:149.25pt;flip:x y;z-index:251781120;visibility:visible;mso-wrap-style:square;mso-wrap-distance-left:9pt;mso-wrap-distance-top:0;mso-wrap-distance-right:9pt;mso-wrap-distance-bottom:0;mso-position-horizontal:absolute;mso-position-horizontal-relative:text;mso-position-vertical:absolute;mso-position-vertical-relative:text" o:gfxdata="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" strokecolor="black [3200]" strokeweight=".5pt"/>
+            </w:pict>
+          </mc:Fallback>
+        </mc:AlternateContent>
+      </w:r>
       <w:r>
         <w:rPr>
           <w:noProof/>
@@ -166,11 +1722,7 @@
           </mc:Choice>
           <mc:Fallback>
             <w:pict>
-              <v:shapetype w14:anchorId="530601E2" id="_x0000_t202" coordsize="21600,21600" o:spt="202" path="m,l,21600r21600,l21600,xe">
-                <v:stroke joinstyle="miter"/>
-                <v:path gradientshapeok="t" o:connecttype="rect"/>
-              </v:shapetype>
-              <v:shape id="Text Box 68" o:spid="_x0000_s1026" type="#_x0000_t202" style="position:absolute;margin-left:3pt;margin-top:325.5pt;width:94.35pt;height:23.35pt;z-index:251772928;visibility:visible;mso-wrap-style:square;mso-width-percent:0;mso-height-percent:0;mso-wrap-distance-left:9pt;mso-wrap-distance-top:0;mso-wrap-distance-right:9pt;mso-wrap-distance-bottom:0;mso-position-horizontal:absolute;mso-position-horizontal-relative:margin;mso-position-vertical:absolute;mso-position-vertical-relative:text;mso-width-percent:0;mso-height-percent:0;mso-width-relative:margin;mso-height-relative:margin;v-text-anchor:top" o:gfxdata="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" fillcolor="white [3201]" strokeweight=".5pt">
+              <v:shape w14:anchorId="530601E2" id="Text Box 68" o:spid="_x0000_s1032" type="#_x0000_t202" style="position:absolute;margin-left:3pt;margin-top:325.5pt;width:94.35pt;height:23.35pt;z-index:251772928;visibility:visible;mso-wrap-style:square;mso-width-percent:0;mso-height-percent:0;mso-wrap-distance-left:9pt;mso-wrap-distance-top:0;mso-wrap-distance-right:9pt;mso-wrap-distance-bottom:0;mso-position-horizontal:absolute;mso-position-horizontal-relative:margin;mso-position-vertical:absolute;mso-position-vertical-relative:text;mso-width-percent:0;mso-height-percent:0;mso-width-relative:margin;mso-height-relative:margin;v-text-anchor:top" o:gfxdata="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" fillcolor="white [3201]" strokeweight=".5pt">
                 <v:textbox>
                   <w:txbxContent>
                     <w:p>
@@ -472,7 +2024,7 @@
           </mc:Choice>
           <mc:Fallback>
             <w:pict>
-              <v:shape w14:anchorId="07381F4D" id="Text Box 67" o:spid="_x0000_s1027" type="#_x0000_t202" style="position:absolute;margin-left:3.75pt;margin-top:249.75pt;width:94.35pt;height:23.35pt;z-index:251770880;visibility:visible;mso-wrap-style:square;mso-width-percent:0;mso-height-percent:0;mso-wrap-distance-left:9pt;mso-wrap-distance-top:0;mso-wrap-distance-right:9pt;mso-wrap-distance-bottom:0;mso-position-horizontal:absolute;mso-position-horizontal-relative:margin;mso-position-vertical:absolute;mso-position-vertical-relative:text;mso-width-percent:0;mso-height-percent:0;mso-width-relative:margin;mso-height-relative:margin;v-text-anchor:top" o:gfxdata="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" fillcolor="white [3201]" strokeweight=".5pt">
+              <v:shape w14:anchorId="07381F4D" id="Text Box 67" o:spid="_x0000_s1033" type="#_x0000_t202" style="position:absolute;margin-left:3.75pt;margin-top:249.75pt;width:94.35pt;height:23.35pt;z-index:251770880;visibility:visible;mso-wrap-style:square;mso-width-percent:0;mso-height-percent:0;mso-wrap-distance-left:9pt;mso-wrap-distance-top:0;mso-wrap-distance-right:9pt;mso-wrap-distance-bottom:0;mso-position-horizontal:absolute;mso-position-horizontal-relative:margin;mso-position-vertical:absolute;mso-position-vertical-relative:text;mso-width-percent:0;mso-height-percent:0;mso-width-relative:margin;mso-height-relative:margin;v-text-anchor:top" o:gfxdata="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" fillcolor="white [3201]" strokeweight=".5pt">
                 <v:textbox>
                   <w:txbxContent>
                     <w:p>
@@ -948,7 +2500,7 @@
         <mc:AlternateContent>
           <mc:Choice Requires="wps">
             <w:drawing>
-              <wp:anchor distT="0" distB="0" distL="114300" distR="114300" simplePos="0" relativeHeight="251758592" behindDoc="0" locked="0" layoutInCell="1" allowOverlap="1" wp14:anchorId="0918845B" wp14:editId="35EEC89E">
+              <wp:anchor distT="0" distB="0" distL="114300" distR="114300" simplePos="0" relativeHeight="251758592" behindDoc="0" locked="0" layoutInCell="1" allowOverlap="1" wp14:anchorId="0918845B" wp14:editId="12E22752">
                 <wp:simplePos x="0" y="0"/>
                 <wp:positionH relativeFrom="column">
                   <wp:posOffset>4933950</wp:posOffset>
@@ -1003,7 +2555,7 @@
           </mc:Choice>
           <mc:Fallback>
             <w:pict>
-              <v:shape w14:anchorId="7644BA6C" id="Straight Arrow Connector 30" o:spid="_x0000_s1026" type="#_x0000_t32" style="position:absolute;margin-left:388.5pt;margin-top:155.85pt;width:42.5pt;height:0;rotation:90;flip:x;z-index:251758592;visibility:visible;mso-wrap-style:square;mso-width-percent:0;mso-wrap-distance-left:9pt;mso-wrap-distance-top:0;mso-wrap-distance-right:9pt;mso-wrap-distance-bottom:0;mso-position-horizontal:absolute;mso-position-horizontal-relative:text;mso-position-vertical:absolute;mso-position-vertical-relative:text;mso-width-percent:0;mso-width-relative:margin" o:gfxdata="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" strokecolor="black [3200]" strokeweight=".5pt">
+              <v:shape w14:anchorId="2BB43E13" id="Straight Arrow Connector 30" o:spid="_x0000_s1026" type="#_x0000_t32" style="position:absolute;margin-left:388.5pt;margin-top:155.85pt;width:42.5pt;height:0;rotation:90;flip:x;z-index:251758592;visibility:visible;mso-wrap-style:square;mso-width-percent:0;mso-wrap-distance-left:9pt;mso-wrap-distance-top:0;mso-wrap-distance-right:9pt;mso-wrap-distance-bottom:0;mso-position-horizontal:absolute;mso-position-horizontal-relative:text;mso-position-vertical:absolute;mso-position-vertical-relative:text;mso-width-percent:0;mso-width-relative:margin" o:gfxdata="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" strokecolor="black [3200]" strokeweight=".5pt">
                 <v:stroke endarrow="block" joinstyle="miter"/>
               </v:shape>
             </w:pict>
@@ -1017,76 +2569,7 @@
         <mc:AlternateContent>
           <mc:Choice Requires="wps">
             <w:drawing>
-              <wp:anchor distT="0" distB="0" distL="114300" distR="114300" simplePos="0" relativeHeight="251756544" behindDoc="0" locked="0" layoutInCell="1" allowOverlap="1" wp14:anchorId="683D30A4" wp14:editId="61C4DEE3">
-                <wp:simplePos x="0" y="0"/>
-                <wp:positionH relativeFrom="column">
-                  <wp:posOffset>4943475</wp:posOffset>
-                </wp:positionH>
-                <wp:positionV relativeFrom="paragraph">
-                  <wp:posOffset>1170305</wp:posOffset>
-                </wp:positionV>
-                <wp:extent cx="539750" cy="0"/>
-                <wp:effectExtent l="41275" t="34925" r="53975" b="15875"/>
-                <wp:wrapNone/>
-                <wp:docPr id="25" name="Straight Arrow Connector 25"/>
-                <wp:cNvGraphicFramePr/>
-                <a:graphic xmlns:a="http://schemas.openxmlformats.org/drawingml/2006/main">
-                  <a:graphicData uri="http://schemas.microsoft.com/office/word/2010/wordprocessingShape">
-                    <wps:wsp>
-                      <wps:cNvCnPr/>
-                      <wps:spPr>
-                        <a:xfrm rot="5400000" flipH="1">
-                          <a:off x="0" y="0"/>
-                          <a:ext cx="539750" cy="0"/>
-                        </a:xfrm>
-                        <a:prstGeom prst="straightConnector1">
-                          <a:avLst/>
-                        </a:prstGeom>
-                        <a:ln>
-                          <a:tailEnd type="triangle"/>
-                        </a:ln>
-                      </wps:spPr>
-                      <wps:style>
-                        <a:lnRef idx="1">
-                          <a:schemeClr val="dk1"/>
-                        </a:lnRef>
-                        <a:fillRef idx="0">
-                          <a:schemeClr val="dk1"/>
-                        </a:fillRef>
-                        <a:effectRef idx="0">
-                          <a:schemeClr val="dk1"/>
-                        </a:effectRef>
-                        <a:fontRef idx="minor">
-                          <a:schemeClr val="tx1"/>
-                        </a:fontRef>
-                      </wps:style>
-                      <wps:bodyPr/>
-                    </wps:wsp>
-                  </a:graphicData>
-                </a:graphic>
-                <wp14:sizeRelH relativeFrom="margin">
-                  <wp14:pctWidth>0</wp14:pctWidth>
-                </wp14:sizeRelH>
-              </wp:anchor>
-            </w:drawing>
-          </mc:Choice>
-          <mc:Fallback>
-            <w:pict>
-              <v:shape w14:anchorId="5EC9A7C9" id="Straight Arrow Connector 25" o:spid="_x0000_s1026" type="#_x0000_t32" style="position:absolute;margin-left:389.25pt;margin-top:92.15pt;width:42.5pt;height:0;rotation:-90;flip:x;z-index:251756544;visibility:visible;mso-wrap-style:square;mso-width-percent:0;mso-wrap-distance-left:9pt;mso-wrap-distance-top:0;mso-wrap-distance-right:9pt;mso-wrap-distance-bottom:0;mso-position-horizontal:absolute;mso-position-horizontal-relative:text;mso-position-vertical:absolute;mso-position-vertical-relative:text;mso-width-percent:0;mso-width-relative:margin" o:gfxdata="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" strokecolor="black [3200]" strokeweight=".5pt">
-                <v:stroke endarrow="block" joinstyle="miter"/>
-              </v:shape>
-            </w:pict>
-          </mc:Fallback>
-        </mc:AlternateContent>
-      </w:r>
-      <w:r>
-        <w:rPr>
-          <w:noProof/>
-        </w:rPr>
-        <mc:AlternateContent>
-          <mc:Choice Requires="wps">
-            <w:drawing>
-              <wp:anchor distT="0" distB="0" distL="114300" distR="114300" simplePos="0" relativeHeight="251734016" behindDoc="0" locked="0" layoutInCell="1" allowOverlap="1" wp14:anchorId="44A32432" wp14:editId="6FB7560C">
+              <wp:anchor distT="0" distB="0" distL="114300" distR="114300" simplePos="0" relativeHeight="251734016" behindDoc="0" locked="0" layoutInCell="1" allowOverlap="1" wp14:anchorId="44A32432" wp14:editId="3EDEF91F">
                 <wp:simplePos x="0" y="0"/>
                 <wp:positionH relativeFrom="margin">
                   <wp:posOffset>4627880</wp:posOffset>
@@ -1152,7 +2635,7 @@
           </mc:Choice>
           <mc:Fallback>
             <w:pict>
-              <v:shape w14:anchorId="44A32432" id="Text Box 35" o:spid="_x0000_s1028" type="#_x0000_t202" style="position:absolute;margin-left:364.4pt;margin-top:175.1pt;width:94.35pt;height:23.35pt;z-index:251734016;visibility:visible;mso-wrap-style:square;mso-width-percent:0;mso-height-percent:0;mso-wrap-distance-left:9pt;mso-wrap-distance-top:0;mso-wrap-distance-right:9pt;mso-wrap-distance-bottom:0;mso-position-horizontal:absolute;mso-position-horizontal-relative:margin;mso-position-vertical:absolute;mso-position-vertical-relative:text;mso-width-percent:0;mso-height-percent:0;mso-width-relative:margin;mso-height-relative:margin;v-text-anchor:top" o:gfxdata="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" fillcolor="white [3201]" strokeweight=".5pt">
+              <v:shape w14:anchorId="44A32432" id="Text Box 35" o:spid="_x0000_s1034" type="#_x0000_t202" style="position:absolute;margin-left:364.4pt;margin-top:175.1pt;width:94.35pt;height:23.35pt;z-index:251734016;visibility:visible;mso-wrap-style:square;mso-width-percent:0;mso-height-percent:0;mso-wrap-distance-left:9pt;mso-wrap-distance-top:0;mso-wrap-distance-right:9pt;mso-wrap-distance-bottom:0;mso-position-horizontal:absolute;mso-position-horizontal-relative:margin;mso-position-vertical:absolute;mso-position-vertical-relative:text;mso-width-percent:0;mso-height-percent:0;mso-width-relative:margin;mso-height-relative:margin;v-text-anchor:top" o:gfxdata="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" fillcolor="white [3201]" strokeweight=".5pt">
                 <v:textbox>
                   <w:txbxContent>
                     <w:p>
@@ -1178,98 +2661,6 @@
         <mc:AlternateContent>
           <mc:Choice Requires="wps">
             <w:drawing>
-              <wp:anchor distT="0" distB="0" distL="114300" distR="114300" simplePos="0" relativeHeight="251731968" behindDoc="0" locked="0" layoutInCell="1" allowOverlap="1" wp14:anchorId="1B986EF5" wp14:editId="3EDE42D9">
-                <wp:simplePos x="0" y="0"/>
-                <wp:positionH relativeFrom="margin">
-                  <wp:posOffset>4627880</wp:posOffset>
-                </wp:positionH>
-                <wp:positionV relativeFrom="paragraph">
-                  <wp:posOffset>652780</wp:posOffset>
-                </wp:positionV>
-                <wp:extent cx="1198245" cy="296545"/>
-                <wp:effectExtent l="0" t="0" r="20955" b="27305"/>
-                <wp:wrapNone/>
-                <wp:docPr id="34" name="Text Box 34"/>
-                <wp:cNvGraphicFramePr/>
-                <a:graphic xmlns:a="http://schemas.openxmlformats.org/drawingml/2006/main">
-                  <a:graphicData uri="http://schemas.microsoft.com/office/word/2010/wordprocessingShape">
-                    <wps:wsp>
-                      <wps:cNvSpPr txBox="1"/>
-                      <wps:spPr>
-                        <a:xfrm>
-                          <a:off x="0" y="0"/>
-                          <a:ext cx="1198245" cy="296545"/>
-                        </a:xfrm>
-                        <a:prstGeom prst="rect">
-                          <a:avLst/>
-                        </a:prstGeom>
-                        <a:solidFill>
-                          <a:schemeClr val="lt1"/>
-                        </a:solidFill>
-                        <a:ln w="6350">
-                          <a:solidFill>
-                            <a:prstClr val="black"/>
-                          </a:solidFill>
-                        </a:ln>
-                      </wps:spPr>
-                      <wps:txbx>
-                        <w:txbxContent>
-                          <w:p>
-                            <w:pPr>
-                              <w:jc w:val="center"/>
-                            </w:pPr>
-                            <w:r>
-                              <w:t>Customers</w:t>
-                            </w:r>
-                          </w:p>
-                        </w:txbxContent>
-                      </wps:txbx>
-                      <wps:bodyPr rot="0" spcFirstLastPara="0" vertOverflow="overflow" horzOverflow="overflow" vert="horz" wrap="square" lIns="91440" tIns="45720" rIns="91440" bIns="45720" numCol="1" spcCol="0" rtlCol="0" fromWordArt="0" anchor="t" anchorCtr="0" forceAA="0" compatLnSpc="1">
-                        <a:prstTxWarp prst="textNoShape">
-                          <a:avLst/>
-                        </a:prstTxWarp>
-                        <a:noAutofit/>
-                      </wps:bodyPr>
-                    </wps:wsp>
-                  </a:graphicData>
-                </a:graphic>
-                <wp14:sizeRelH relativeFrom="margin">
-                  <wp14:pctWidth>0</wp14:pctWidth>
-                </wp14:sizeRelH>
-                <wp14:sizeRelV relativeFrom="margin">
-                  <wp14:pctHeight>0</wp14:pctHeight>
-                </wp14:sizeRelV>
-              </wp:anchor>
-            </w:drawing>
-          </mc:Choice>
-          <mc:Fallback>
-            <w:pict>
-              <v:shape w14:anchorId="1B986EF5" id="Text Box 34" o:spid="_x0000_s1029" type="#_x0000_t202" style="position:absolute;margin-left:364.4pt;margin-top:51.4pt;width:94.35pt;height:23.35pt;z-index:251731968;visibility:visible;mso-wrap-style:square;mso-width-percent:0;mso-height-percent:0;mso-wrap-distance-left:9pt;mso-wrap-distance-top:0;mso-wrap-distance-right:9pt;mso-wrap-distance-bottom:0;mso-position-horizontal:absolute;mso-position-horizontal-relative:margin;mso-position-vertical:absolute;mso-position-vertical-relative:text;mso-width-percent:0;mso-height-percent:0;mso-width-relative:margin;mso-height-relative:margin;v-text-anchor:top" o:gfxdata="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" fillcolor="white [3201]" strokeweight=".5pt">
-                <v:textbox>
-                  <w:txbxContent>
-                    <w:p>
-                      <w:pPr>
-                        <w:jc w:val="center"/>
-                      </w:pPr>
-                      <w:r>
-                        <w:t>Customers</w:t>
-                      </w:r>
-                    </w:p>
-                  </w:txbxContent>
-                </v:textbox>
-                <w10:wrap anchorx="margin"/>
-              </v:shape>
-            </w:pict>
-          </mc:Fallback>
-        </mc:AlternateContent>
-      </w:r>
-      <w:r>
-        <w:rPr>
-          <w:noProof/>
-        </w:rPr>
-        <mc:AlternateContent>
-          <mc:Choice Requires="wps">
-            <w:drawing>
               <wp:anchor distT="0" distB="0" distL="114300" distR="114300" simplePos="0" relativeHeight="251738112" behindDoc="0" locked="0" layoutInCell="1" allowOverlap="1" wp14:anchorId="57FDA735" wp14:editId="124CDE1E">
                 <wp:simplePos x="0" y="0"/>
                 <wp:positionH relativeFrom="margin">
@@ -1336,7 +2727,7 @@
           </mc:Choice>
           <mc:Fallback>
             <w:pict>
-              <v:shape w14:anchorId="57FDA735" id="Text Box 37" o:spid="_x0000_s1030" type="#_x0000_t202" style="position:absolute;margin-left:364.2pt;margin-top:111.9pt;width:94.35pt;height:23.35pt;z-index:251738112;visibility:visible;mso-wrap-style:square;mso-width-percent:0;mso-height-percent:0;mso-wrap-distance-left:9pt;mso-wrap-distance-top:0;mso-wrap-distance-right:9pt;mso-wrap-distance-bottom:0;mso-position-horizontal:absolute;mso-position-horizontal-relative:margin;mso-position-vertical:absolute;mso-position-vertical-relative:text;mso-width-percent:0;mso-height-percent:0;mso-width-relative:margin;mso-height-relative:margin;v-text-anchor:top" o:gfxdata="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" fillcolor="white [3201]" strokeweight=".5pt">
+              <v:shape w14:anchorId="57FDA735" id="Text Box 37" o:spid="_x0000_s1035" type="#_x0000_t202" style="position:absolute;margin-left:364.2pt;margin-top:111.9pt;width:94.35pt;height:23.35pt;z-index:251738112;visibility:visible;mso-wrap-style:square;mso-width-percent:0;mso-height-percent:0;mso-wrap-distance-left:9pt;mso-wrap-distance-top:0;mso-wrap-distance-right:9pt;mso-wrap-distance-bottom:0;mso-position-horizontal:absolute;mso-position-horizontal-relative:margin;mso-position-vertical:absolute;mso-position-vertical-relative:text;mso-width-percent:0;mso-height-percent:0;mso-width-relative:margin;mso-height-relative:margin;v-text-anchor:top" o:gfxdata="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" fillcolor="white [3201]" strokeweight=".5pt">
                 <v:textbox>
                   <w:txbxContent>
                     <w:p>
@@ -1428,7 +2819,7 @@
           </mc:Choice>
           <mc:Fallback>
             <w:pict>
-              <v:shape w14:anchorId="1CB66276" id="Text Box 41" o:spid="_x0000_s1031" type="#_x0000_t202" style="position:absolute;margin-left:2.1pt;margin-top:51.8pt;width:94.35pt;height:23.35pt;z-index:251746304;visibility:visible;mso-wrap-style:square;mso-width-percent:0;mso-height-percent:0;mso-wrap-distance-left:9pt;mso-wrap-distance-top:0;mso-wrap-distance-right:9pt;mso-wrap-distance-bottom:0;mso-position-horizontal:absolute;mso-position-horizontal-relative:margin;mso-position-vertical:absolute;mso-position-vertical-relative:text;mso-width-percent:0;mso-height-percent:0;mso-width-relative:margin;mso-height-relative:margin;v-text-anchor:top" o:gfxdata="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" fillcolor="white [3201]" strokeweight=".5pt">
+              <v:shape w14:anchorId="1CB66276" id="Text Box 41" o:spid="_x0000_s1036" type="#_x0000_t202" style="position:absolute;margin-left:2.1pt;margin-top:51.8pt;width:94.35pt;height:23.35pt;z-index:251746304;visibility:visible;mso-wrap-style:square;mso-width-percent:0;mso-height-percent:0;mso-wrap-distance-left:9pt;mso-wrap-distance-top:0;mso-wrap-distance-right:9pt;mso-wrap-distance-bottom:0;mso-position-horizontal:absolute;mso-position-horizontal-relative:margin;mso-position-vertical:absolute;mso-position-vertical-relative:text;mso-width-percent:0;mso-height-percent:0;mso-width-relative:margin;mso-height-relative:margin;v-text-anchor:top" o:gfxdata="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" fillcolor="white [3201]" strokeweight=".5pt">
                 <v:textbox>
                   <w:txbxContent>
                     <w:p>
@@ -1520,7 +2911,7 @@
           </mc:Choice>
           <mc:Fallback>
             <w:pict>
-              <v:shape w14:anchorId="147ADB08" id="Text Box 36" o:spid="_x0000_s1032" type="#_x0000_t202" style="position:absolute;margin-left:3.6pt;margin-top:111.65pt;width:94.35pt;height:23.35pt;z-index:251736064;visibility:visible;mso-wrap-style:square;mso-width-percent:0;mso-height-percent:0;mso-wrap-distance-left:9pt;mso-wrap-distance-top:0;mso-wrap-distance-right:9pt;mso-wrap-distance-bottom:0;mso-position-horizontal:absolute;mso-position-horizontal-relative:margin;mso-position-vertical:absolute;mso-position-vertical-relative:text;mso-width-percent:0;mso-height-percent:0;mso-width-relative:margin;mso-height-relative:margin;v-text-anchor:top" o:gfxdata="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" fillcolor="white [3201]" strokeweight=".5pt">
+              <v:shape w14:anchorId="147ADB08" id="Text Box 36" o:spid="_x0000_s1037" type="#_x0000_t202" style="position:absolute;margin-left:3.6pt;margin-top:111.65pt;width:94.35pt;height:23.35pt;z-index:251736064;visibility:visible;mso-wrap-style:square;mso-width-percent:0;mso-height-percent:0;mso-wrap-distance-left:9pt;mso-wrap-distance-top:0;mso-wrap-distance-right:9pt;mso-wrap-distance-bottom:0;mso-position-horizontal:absolute;mso-position-horizontal-relative:margin;mso-position-vertical:absolute;mso-position-vertical-relative:text;mso-width-percent:0;mso-height-percent:0;mso-width-relative:margin;mso-height-relative:margin;v-text-anchor:top" o:gfxdata="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" fillcolor="white [3201]" strokeweight=".5pt">
                 <v:textbox>
                   <w:txbxContent>
                     <w:p>
@@ -1612,7 +3003,7 @@
           </mc:Choice>
           <mc:Fallback>
             <w:pict>
-              <v:shape w14:anchorId="5CBA5255" id="Text Box 42" o:spid="_x0000_s1033" type="#_x0000_t202" style="position:absolute;margin-left:4.25pt;margin-top:174.65pt;width:94.35pt;height:23.35pt;z-index:251748352;visibility:visible;mso-wrap-style:square;mso-width-percent:0;mso-height-percent:0;mso-wrap-distance-left:9pt;mso-wrap-distance-top:0;mso-wrap-distance-right:9pt;mso-wrap-distance-bottom:0;mso-position-horizontal:absolute;mso-position-horizontal-relative:margin;mso-position-vertical:absolute;mso-position-vertical-relative:text;mso-width-percent:0;mso-height-percent:0;mso-width-relative:margin;mso-height-relative:margin;v-text-anchor:top" o:gfxdata="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" fillcolor="white [3201]" strokeweight=".5pt">
+              <v:shape w14:anchorId="5CBA5255" id="Text Box 42" o:spid="_x0000_s1038" type="#_x0000_t202" style="position:absolute;margin-left:4.25pt;margin-top:174.65pt;width:94.35pt;height:23.35pt;z-index:251748352;visibility:visible;mso-wrap-style:square;mso-width-percent:0;mso-height-percent:0;mso-wrap-distance-left:9pt;mso-wrap-distance-top:0;mso-wrap-distance-right:9pt;mso-wrap-distance-bottom:0;mso-position-horizontal:absolute;mso-position-horizontal-relative:margin;mso-position-vertical:absolute;mso-position-vertical-relative:text;mso-width-percent:0;mso-height-percent:0;mso-width-relative:margin;mso-height-relative:margin;v-text-anchor:top" o:gfxdata="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" fillcolor="white [3201]" strokeweight=".5pt">
                 <v:textbox>
                   <w:txbxContent>
                     <w:p>
@@ -1638,7 +3029,7 @@
         <mc:AlternateContent>
           <mc:Choice Requires="wps">
             <w:drawing>
-              <wp:anchor distT="0" distB="0" distL="114300" distR="114300" simplePos="0" relativeHeight="251760640" behindDoc="0" locked="0" layoutInCell="1" allowOverlap="1" wp14:anchorId="1B7F4B56" wp14:editId="598633C2">
+              <wp:anchor distT="0" distB="0" distL="114300" distR="114300" simplePos="0" relativeHeight="251760640" behindDoc="0" locked="0" layoutInCell="1" allowOverlap="1" wp14:anchorId="1B7F4B56" wp14:editId="1F5BF224">
                 <wp:simplePos x="0" y="0"/>
                 <wp:positionH relativeFrom="margin">
                   <wp:posOffset>2675255</wp:posOffset>
@@ -1693,100 +3084,8 @@
           </mc:Choice>
           <mc:Fallback>
             <w:pict>
-              <v:shape w14:anchorId="65893F84" id="Straight Arrow Connector 31" o:spid="_x0000_s1026" type="#_x0000_t32" style="position:absolute;margin-left:210.65pt;margin-top:93.6pt;width:42.5pt;height:0;rotation:-90;flip:x;z-index:251760640;visibility:visible;mso-wrap-style:square;mso-width-percent:0;mso-wrap-distance-left:9pt;mso-wrap-distance-top:0;mso-wrap-distance-right:9pt;mso-wrap-distance-bottom:0;mso-position-horizontal:absolute;mso-position-horizontal-relative:margin;mso-position-vertical:absolute;mso-position-vertical-relative:text;mso-width-percent:0;mso-width-relative:margin" o:gfxdata="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" strokecolor="black [3200]" strokeweight=".5pt">
+              <v:shape w14:anchorId="3FADD92B" id="Straight Arrow Connector 31" o:spid="_x0000_s1026" type="#_x0000_t32" style="position:absolute;margin-left:210.65pt;margin-top:93.6pt;width:42.5pt;height:0;rotation:-90;flip:x;z-index:251760640;visibility:visible;mso-wrap-style:square;mso-width-percent:0;mso-wrap-distance-left:9pt;mso-wrap-distance-top:0;mso-wrap-distance-right:9pt;mso-wrap-distance-bottom:0;mso-position-horizontal:absolute;mso-position-horizontal-relative:margin;mso-position-vertical:absolute;mso-position-vertical-relative:text;mso-width-percent:0;mso-width-relative:margin" o:gfxdata="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" strokecolor="black [3200]" strokeweight=".5pt">
                 <v:stroke endarrow="block" joinstyle="miter"/>
-                <w10:wrap anchorx="margin"/>
-              </v:shape>
-            </w:pict>
-          </mc:Fallback>
-        </mc:AlternateContent>
-      </w:r>
-      <w:r>
-        <w:rPr>
-          <w:noProof/>
-        </w:rPr>
-        <mc:AlternateContent>
-          <mc:Choice Requires="wps">
-            <w:drawing>
-              <wp:anchor distT="0" distB="0" distL="114300" distR="114300" simplePos="0" relativeHeight="251744256" behindDoc="0" locked="0" layoutInCell="1" allowOverlap="1" wp14:anchorId="595B455C" wp14:editId="195A2A06">
-                <wp:simplePos x="0" y="0"/>
-                <wp:positionH relativeFrom="margin">
-                  <wp:posOffset>2341880</wp:posOffset>
-                </wp:positionH>
-                <wp:positionV relativeFrom="paragraph">
-                  <wp:posOffset>2219960</wp:posOffset>
-                </wp:positionV>
-                <wp:extent cx="1198245" cy="296545"/>
-                <wp:effectExtent l="0" t="0" r="20955" b="27305"/>
-                <wp:wrapNone/>
-                <wp:docPr id="40" name="Text Box 40"/>
-                <wp:cNvGraphicFramePr/>
-                <a:graphic xmlns:a="http://schemas.openxmlformats.org/drawingml/2006/main">
-                  <a:graphicData uri="http://schemas.microsoft.com/office/word/2010/wordprocessingShape">
-                    <wps:wsp>
-                      <wps:cNvSpPr txBox="1"/>
-                      <wps:spPr>
-                        <a:xfrm>
-                          <a:off x="0" y="0"/>
-                          <a:ext cx="1198245" cy="296545"/>
-                        </a:xfrm>
-                        <a:prstGeom prst="rect">
-                          <a:avLst/>
-                        </a:prstGeom>
-                        <a:solidFill>
-                          <a:schemeClr val="lt1"/>
-                        </a:solidFill>
-                        <a:ln w="6350">
-                          <a:solidFill>
-                            <a:prstClr val="black"/>
-                          </a:solidFill>
-                        </a:ln>
-                      </wps:spPr>
-                      <wps:txbx>
-                        <w:txbxContent>
-                          <w:p>
-                            <w:pPr>
-                              <w:jc w:val="center"/>
-                            </w:pPr>
-                            <w:r>
-                              <w:t>Stores</w:t>
-                            </w:r>
-                          </w:p>
-                        </w:txbxContent>
-                      </wps:txbx>
-                      <wps:bodyPr rot="0" spcFirstLastPara="0" vertOverflow="overflow" horzOverflow="overflow" vert="horz" wrap="square" lIns="91440" tIns="45720" rIns="91440" bIns="45720" numCol="1" spcCol="0" rtlCol="0" fromWordArt="0" anchor="t" anchorCtr="0" forceAA="0" compatLnSpc="1">
-                        <a:prstTxWarp prst="textNoShape">
-                          <a:avLst/>
-                        </a:prstTxWarp>
-                        <a:noAutofit/>
-                      </wps:bodyPr>
-                    </wps:wsp>
-                  </a:graphicData>
-                </a:graphic>
-                <wp14:sizeRelH relativeFrom="margin">
-                  <wp14:pctWidth>0</wp14:pctWidth>
-                </wp14:sizeRelH>
-                <wp14:sizeRelV relativeFrom="margin">
-                  <wp14:pctHeight>0</wp14:pctHeight>
-                </wp14:sizeRelV>
-              </wp:anchor>
-            </w:drawing>
-          </mc:Choice>
-          <mc:Fallback>
-            <w:pict>
-              <v:shape w14:anchorId="595B455C" id="Text Box 40" o:spid="_x0000_s1034" type="#_x0000_t202" style="position:absolute;margin-left:184.4pt;margin-top:174.8pt;width:94.35pt;height:23.35pt;z-index:251744256;visibility:visible;mso-wrap-style:square;mso-width-percent:0;mso-height-percent:0;mso-wrap-distance-left:9pt;mso-wrap-distance-top:0;mso-wrap-distance-right:9pt;mso-wrap-distance-bottom:0;mso-position-horizontal:absolute;mso-position-horizontal-relative:margin;mso-position-vertical:absolute;mso-position-vertical-relative:text;mso-width-percent:0;mso-height-percent:0;mso-width-relative:margin;mso-height-relative:margin;v-text-anchor:top" o:gfxdata="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" fillcolor="white [3201]" strokeweight=".5pt">
-                <v:textbox>
-                  <w:txbxContent>
-                    <w:p>
-                      <w:pPr>
-                        <w:jc w:val="center"/>
-                      </w:pPr>
-                      <w:r>
-                        <w:t>Stores</w:t>
-                      </w:r>
-                    </w:p>
-                  </w:txbxContent>
-                </v:textbox>
                 <w10:wrap anchorx="margin"/>
               </v:shape>
             </w:pict>
@@ -1866,7 +3165,7 @@
           </mc:Choice>
           <mc:Fallback>
             <w:pict>
-              <v:shape w14:anchorId="2198F62F" id="Text Box 39" o:spid="_x0000_s1035" type="#_x0000_t202" style="position:absolute;margin-left:185.8pt;margin-top:51.8pt;width:94.35pt;height:23.35pt;z-index:251742208;visibility:visible;mso-wrap-style:square;mso-width-percent:0;mso-height-percent:0;mso-wrap-distance-left:9pt;mso-wrap-distance-top:0;mso-wrap-distance-right:9pt;mso-wrap-distance-bottom:0;mso-position-horizontal:absolute;mso-position-horizontal-relative:margin;mso-position-vertical:absolute;mso-position-vertical-relative:text;mso-width-percent:0;mso-height-percent:0;mso-width-relative:margin;mso-height-relative:margin;v-text-anchor:top" o:gfxdata="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" fillcolor="white [3201]" strokeweight=".5pt">
+              <v:shape w14:anchorId="2198F62F" id="Text Box 39" o:spid="_x0000_s1039" type="#_x0000_t202" style="position:absolute;margin-left:185.8pt;margin-top:51.8pt;width:94.35pt;height:23.35pt;z-index:251742208;visibility:visible;mso-wrap-style:square;mso-width-percent:0;mso-height-percent:0;mso-wrap-distance-left:9pt;mso-wrap-distance-top:0;mso-wrap-distance-right:9pt;mso-wrap-distance-bottom:0;mso-position-horizontal:absolute;mso-position-horizontal-relative:margin;mso-position-vertical:absolute;mso-position-vertical-relative:text;mso-width-percent:0;mso-height-percent:0;mso-width-relative:margin;mso-height-relative:margin;v-text-anchor:top" o:gfxdata="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" fillcolor="white [3201]" strokeweight=".5pt">
                 <v:textbox>
                   <w:txbxContent>
                     <w:p>
@@ -2033,7 +3332,7 @@
           </mc:Choice>
           <mc:Fallback>
             <w:pict>
-              <v:shape w14:anchorId="1F0E22FA" id="Text Box 38" o:spid="_x0000_s1036" type="#_x0000_t202" style="position:absolute;margin-left:184.4pt;margin-top:111.65pt;width:94.35pt;height:23.35pt;z-index:251740160;visibility:visible;mso-wrap-style:square;mso-width-percent:0;mso-height-percent:0;mso-wrap-distance-left:9pt;mso-wrap-distance-top:0;mso-wrap-distance-right:9pt;mso-wrap-distance-bottom:0;mso-position-horizontal:absolute;mso-position-horizontal-relative:margin;mso-position-vertical:absolute;mso-position-vertical-relative:text;mso-width-percent:0;mso-height-percent:0;mso-width-relative:margin;mso-height-relative:margin;v-text-anchor:top" o:gfxdata="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" fillcolor="white [3201]" strokeweight=".5pt">
+              <v:shape w14:anchorId="1F0E22FA" id="Text Box 38" o:spid="_x0000_s1040" type="#_x0000_t202" style="position:absolute;margin-left:184.4pt;margin-top:111.65pt;width:94.35pt;height:23.35pt;z-index:251740160;visibility:visible;mso-wrap-style:square;mso-width-percent:0;mso-height-percent:0;mso-wrap-distance-left:9pt;mso-wrap-distance-top:0;mso-wrap-distance-right:9pt;mso-wrap-distance-bottom:0;mso-position-horizontal:absolute;mso-position-horizontal-relative:margin;mso-position-vertical:absolute;mso-position-vertical-relative:text;mso-width-percent:0;mso-height-percent:0;mso-width-relative:margin;mso-height-relative:margin;v-text-anchor:top" o:gfxdata="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" fillcolor="white [3201]" strokeweight=".5pt">
                 <v:textbox>
                   <w:txbxContent>
                     <w:p>
@@ -2471,7 +3770,7 @@
   <w:style w:type="paragraph" w:default="1" w:styleId="Normal">
     <w:name w:val="Normal"/>
     <w:qFormat/>
-    <w:rsid w:val="004450A8"/>
+    <w:rsid w:val="00B75099"/>
   </w:style>
   <w:style w:type="character" w:default="1" w:styleId="DefaultParagraphFont">
     <w:name w:val="Default Paragraph Font"/>

</xml_diff>

<commit_message>
Updated component diagram once again
Might be subject to change
</commit_message>
<xml_diff>
--- a/Component Diagram.docx
+++ b/Component Diagram.docx
@@ -1697,7 +1697,7 @@
                               <w:jc w:val="center"/>
                             </w:pPr>
                             <w:r>
-                              <w:t>Book Car</w:t>
+                              <w:t>Confirmation</w:t>
                             </w:r>
                           </w:p>
                         </w:txbxContent>
@@ -1730,7 +1730,7 @@
                         <w:jc w:val="center"/>
                       </w:pPr>
                       <w:r>
-                        <w:t>Book Car</w:t>
+                        <w:t>Confirmation</w:t>
                       </w:r>
                     </w:p>
                   </w:txbxContent>
@@ -1999,8 +1999,10 @@
                               <w:jc w:val="center"/>
                             </w:pPr>
                             <w:r>
-                              <w:t>Book Car</w:t>
+                              <w:t>Order</w:t>
                             </w:r>
+                            <w:bookmarkStart w:id="0" w:name="_GoBack"/>
+                            <w:bookmarkEnd w:id="0"/>
                           </w:p>
                         </w:txbxContent>
                       </wps:txbx>
@@ -2032,8 +2034,10 @@
                         <w:jc w:val="center"/>
                       </w:pPr>
                       <w:r>
-                        <w:t>Book Car</w:t>
+                        <w:t>Order</w:t>
                       </w:r>
+                      <w:bookmarkStart w:id="1" w:name="_GoBack"/>
+                      <w:bookmarkEnd w:id="1"/>
                     </w:p>
                   </w:txbxContent>
                 </v:textbox>
@@ -3360,8 +3364,6 @@
         </w:rPr>
         <w:t>Component Diagram</w:t>
       </w:r>
-      <w:bookmarkStart w:id="0" w:name="_GoBack"/>
-      <w:bookmarkEnd w:id="0"/>
     </w:p>
     <w:sectPr>
       <w:pgSz w:w="11906" w:h="16838"/>

</xml_diff>